<commit_message>
modified weekday datatype to int, updated export SQL file, and exported queries
</commit_message>
<xml_diff>
--- a/Project Part 1 Documentation/Project Part 1.docx
+++ b/Project Part 1 Documentation/Project Part 1.docx
@@ -4609,6 +4609,9 @@
     </w:p>
     <w:p>
       <w:r>
+        <w:rPr>
+          <w:noProof/>
+        </w:rPr>
         <w:drawing>
           <wp:inline distT="0" distB="0" distL="0" distR="0" wp14:anchorId="61546F0C" wp14:editId="4D1C3634">
             <wp:extent cx="5943600" cy="4097020"/>
@@ -5706,11 +5709,11 @@
       <w:r>
         <w:rPr>
           <w:rFonts w:ascii="Courier New" w:eastAsia="Times New Roman" w:hAnsi="Courier New" w:cs="Courier New"/>
-          <w:color w:val="6A8759"/>
-          <w:sz w:val="20"/>
-          <w:szCs w:val="20"/>
-        </w:rPr>
-        <w:t>'Monday'</w:t>
+          <w:color w:val="6897BB"/>
+          <w:sz w:val="20"/>
+          <w:szCs w:val="20"/>
+        </w:rPr>
+        <w:t>1</w:t>
       </w:r>
       <w:r>
         <w:rPr>
@@ -5944,7 +5947,370 @@
           <w:sz w:val="20"/>
           <w:szCs w:val="20"/>
         </w:rPr>
-        <w:t xml:space="preserve">INSERT INTO </w:t>
+        <w:t xml:space="preserve">WITH </w:t>
+      </w:r>
+      <w:proofErr w:type="spellStart"/>
+      <w:r>
+        <w:rPr>
+          <w:rFonts w:ascii="Courier New" w:eastAsia="Times New Roman" w:hAnsi="Courier New" w:cs="Courier New"/>
+          <w:color w:val="A9B7C6"/>
+          <w:sz w:val="20"/>
+          <w:szCs w:val="20"/>
+        </w:rPr>
+        <w:t>satisfiedAppointmentAddr</w:t>
+      </w:r>
+      <w:proofErr w:type="spellEnd"/>
+      <w:r>
+        <w:rPr>
+          <w:rFonts w:ascii="Courier New" w:eastAsia="Times New Roman" w:hAnsi="Courier New" w:cs="Courier New"/>
+          <w:color w:val="A9B7C6"/>
+          <w:sz w:val="20"/>
+          <w:szCs w:val="20"/>
+        </w:rPr>
+        <w:t xml:space="preserve"> </w:t>
+      </w:r>
+      <w:r>
+        <w:rPr>
+          <w:rFonts w:ascii="Courier New" w:eastAsia="Times New Roman" w:hAnsi="Courier New" w:cs="Courier New"/>
+          <w:color w:val="CC7832"/>
+          <w:sz w:val="20"/>
+          <w:szCs w:val="20"/>
+        </w:rPr>
+        <w:t>AS</w:t>
+      </w:r>
+      <w:r>
+        <w:rPr>
+          <w:rFonts w:ascii="Courier New" w:eastAsia="Times New Roman" w:hAnsi="Courier New" w:cs="Courier New"/>
+          <w:color w:val="A9B7C6"/>
+          <w:sz w:val="20"/>
+          <w:szCs w:val="20"/>
+        </w:rPr>
+        <w:t>(</w:t>
+      </w:r>
+      <w:r>
+        <w:rPr>
+          <w:rFonts w:ascii="Courier New" w:eastAsia="Times New Roman" w:hAnsi="Courier New" w:cs="Courier New"/>
+          <w:color w:val="A9B7C6"/>
+          <w:sz w:val="20"/>
+          <w:szCs w:val="20"/>
+        </w:rPr>
+        <w:br/>
+        <w:t xml:space="preserve">    </w:t>
+      </w:r>
+      <w:r>
+        <w:rPr>
+          <w:rFonts w:ascii="Courier New" w:eastAsia="Times New Roman" w:hAnsi="Courier New" w:cs="Courier New"/>
+          <w:color w:val="CC7832"/>
+          <w:sz w:val="20"/>
+          <w:szCs w:val="20"/>
+        </w:rPr>
+        <w:t xml:space="preserve">SELECT </w:t>
+      </w:r>
+      <w:proofErr w:type="spellStart"/>
+      <w:r>
+        <w:rPr>
+          <w:rFonts w:ascii="Courier New" w:eastAsia="Times New Roman" w:hAnsi="Courier New" w:cs="Courier New"/>
+          <w:color w:val="A9B7C6"/>
+          <w:sz w:val="20"/>
+          <w:szCs w:val="20"/>
+        </w:rPr>
+        <w:t>a.</w:t>
+      </w:r>
+      <w:r>
+        <w:rPr>
+          <w:rFonts w:ascii="Courier New" w:eastAsia="Times New Roman" w:hAnsi="Courier New" w:cs="Courier New"/>
+          <w:color w:val="9876AA"/>
+          <w:sz w:val="20"/>
+          <w:szCs w:val="20"/>
+        </w:rPr>
+        <w:t>appointmentid</w:t>
+      </w:r>
+      <w:proofErr w:type="spellEnd"/>
+      <w:r>
+        <w:rPr>
+          <w:rFonts w:ascii="Courier New" w:eastAsia="Times New Roman" w:hAnsi="Courier New" w:cs="Courier New"/>
+          <w:color w:val="CC7832"/>
+          <w:sz w:val="20"/>
+          <w:szCs w:val="20"/>
+        </w:rPr>
+        <w:t xml:space="preserve">, </w:t>
+      </w:r>
+      <w:proofErr w:type="spellStart"/>
+      <w:r>
+        <w:rPr>
+          <w:rFonts w:ascii="Courier New" w:eastAsia="Times New Roman" w:hAnsi="Courier New" w:cs="Courier New"/>
+          <w:color w:val="A9B7C6"/>
+          <w:sz w:val="20"/>
+          <w:szCs w:val="20"/>
+        </w:rPr>
+        <w:t>p.</w:t>
+      </w:r>
+      <w:r>
+        <w:rPr>
+          <w:rFonts w:ascii="Courier New" w:eastAsia="Times New Roman" w:hAnsi="Courier New" w:cs="Courier New"/>
+          <w:color w:val="9876AA"/>
+          <w:sz w:val="20"/>
+          <w:szCs w:val="20"/>
+        </w:rPr>
+        <w:t>longitude</w:t>
+      </w:r>
+      <w:proofErr w:type="spellEnd"/>
+      <w:r>
+        <w:rPr>
+          <w:rFonts w:ascii="Courier New" w:eastAsia="Times New Roman" w:hAnsi="Courier New" w:cs="Courier New"/>
+          <w:color w:val="CC7832"/>
+          <w:sz w:val="20"/>
+          <w:szCs w:val="20"/>
+        </w:rPr>
+        <w:t xml:space="preserve">, </w:t>
+      </w:r>
+      <w:proofErr w:type="spellStart"/>
+      <w:r>
+        <w:rPr>
+          <w:rFonts w:ascii="Courier New" w:eastAsia="Times New Roman" w:hAnsi="Courier New" w:cs="Courier New"/>
+          <w:color w:val="A9B7C6"/>
+          <w:sz w:val="20"/>
+          <w:szCs w:val="20"/>
+        </w:rPr>
+        <w:t>p.</w:t>
+      </w:r>
+      <w:r>
+        <w:rPr>
+          <w:rFonts w:ascii="Courier New" w:eastAsia="Times New Roman" w:hAnsi="Courier New" w:cs="Courier New"/>
+          <w:color w:val="9876AA"/>
+          <w:sz w:val="20"/>
+          <w:szCs w:val="20"/>
+        </w:rPr>
+        <w:t>latitude</w:t>
+      </w:r>
+      <w:proofErr w:type="spellEnd"/>
+      <w:r>
+        <w:rPr>
+          <w:rFonts w:ascii="Courier New" w:eastAsia="Times New Roman" w:hAnsi="Courier New" w:cs="Courier New"/>
+          <w:color w:val="9876AA"/>
+          <w:sz w:val="20"/>
+          <w:szCs w:val="20"/>
+        </w:rPr>
+        <w:br/>
+        <w:t xml:space="preserve">    </w:t>
+      </w:r>
+      <w:r>
+        <w:rPr>
+          <w:rFonts w:ascii="Courier New" w:eastAsia="Times New Roman" w:hAnsi="Courier New" w:cs="Courier New"/>
+          <w:color w:val="CC7832"/>
+          <w:sz w:val="20"/>
+          <w:szCs w:val="20"/>
+        </w:rPr>
+        <w:t xml:space="preserve">FROM </w:t>
+      </w:r>
+      <w:r>
+        <w:rPr>
+          <w:rFonts w:ascii="Courier New" w:eastAsia="Times New Roman" w:hAnsi="Courier New" w:cs="Courier New"/>
+          <w:color w:val="A9B7C6"/>
+          <w:sz w:val="20"/>
+          <w:szCs w:val="20"/>
+        </w:rPr>
+        <w:t xml:space="preserve">appointment a </w:t>
+      </w:r>
+      <w:r>
+        <w:rPr>
+          <w:rFonts w:ascii="Courier New" w:eastAsia="Times New Roman" w:hAnsi="Courier New" w:cs="Courier New"/>
+          <w:color w:val="CC7832"/>
+          <w:sz w:val="20"/>
+          <w:szCs w:val="20"/>
+        </w:rPr>
+        <w:t xml:space="preserve">LEFT JOIN </w:t>
+      </w:r>
+      <w:r>
+        <w:rPr>
+          <w:rFonts w:ascii="Courier New" w:eastAsia="Times New Roman" w:hAnsi="Courier New" w:cs="Courier New"/>
+          <w:color w:val="A9B7C6"/>
+          <w:sz w:val="20"/>
+          <w:szCs w:val="20"/>
+        </w:rPr>
+        <w:t xml:space="preserve">providers p </w:t>
+      </w:r>
+      <w:r>
+        <w:rPr>
+          <w:rFonts w:ascii="Courier New" w:eastAsia="Times New Roman" w:hAnsi="Courier New" w:cs="Courier New"/>
+          <w:color w:val="CC7832"/>
+          <w:sz w:val="20"/>
+          <w:szCs w:val="20"/>
+        </w:rPr>
+        <w:t xml:space="preserve">ON </w:t>
+      </w:r>
+      <w:proofErr w:type="spellStart"/>
+      <w:r>
+        <w:rPr>
+          <w:rFonts w:ascii="Courier New" w:eastAsia="Times New Roman" w:hAnsi="Courier New" w:cs="Courier New"/>
+          <w:color w:val="A9B7C6"/>
+          <w:sz w:val="20"/>
+          <w:szCs w:val="20"/>
+        </w:rPr>
+        <w:t>a.</w:t>
+      </w:r>
+      <w:r>
+        <w:rPr>
+          <w:rFonts w:ascii="Courier New" w:eastAsia="Times New Roman" w:hAnsi="Courier New" w:cs="Courier New"/>
+          <w:color w:val="9876AA"/>
+          <w:sz w:val="20"/>
+          <w:szCs w:val="20"/>
+        </w:rPr>
+        <w:t>ProviderUsername</w:t>
+      </w:r>
+      <w:proofErr w:type="spellEnd"/>
+      <w:r>
+        <w:rPr>
+          <w:rFonts w:ascii="Courier New" w:eastAsia="Times New Roman" w:hAnsi="Courier New" w:cs="Courier New"/>
+          <w:color w:val="9876AA"/>
+          <w:sz w:val="20"/>
+          <w:szCs w:val="20"/>
+        </w:rPr>
+        <w:t xml:space="preserve"> </w:t>
+      </w:r>
+      <w:r>
+        <w:rPr>
+          <w:rFonts w:ascii="Courier New" w:eastAsia="Times New Roman" w:hAnsi="Courier New" w:cs="Courier New"/>
+          <w:color w:val="A9B7C6"/>
+          <w:sz w:val="20"/>
+          <w:szCs w:val="20"/>
+        </w:rPr>
+        <w:t xml:space="preserve">= </w:t>
+      </w:r>
+      <w:proofErr w:type="spellStart"/>
+      <w:r>
+        <w:rPr>
+          <w:rFonts w:ascii="Courier New" w:eastAsia="Times New Roman" w:hAnsi="Courier New" w:cs="Courier New"/>
+          <w:color w:val="A9B7C6"/>
+          <w:sz w:val="20"/>
+          <w:szCs w:val="20"/>
+        </w:rPr>
+        <w:t>p.</w:t>
+      </w:r>
+      <w:r>
+        <w:rPr>
+          <w:rFonts w:ascii="Courier New" w:eastAsia="Times New Roman" w:hAnsi="Courier New" w:cs="Courier New"/>
+          <w:color w:val="9876AA"/>
+          <w:sz w:val="20"/>
+          <w:szCs w:val="20"/>
+        </w:rPr>
+        <w:t>username</w:t>
+      </w:r>
+      <w:proofErr w:type="spellEnd"/>
+      <w:r>
+        <w:rPr>
+          <w:rFonts w:ascii="Courier New" w:eastAsia="Times New Roman" w:hAnsi="Courier New" w:cs="Courier New"/>
+          <w:color w:val="9876AA"/>
+          <w:sz w:val="20"/>
+          <w:szCs w:val="20"/>
+        </w:rPr>
+        <w:br/>
+        <w:t xml:space="preserve">    </w:t>
+      </w:r>
+      <w:r>
+        <w:rPr>
+          <w:rFonts w:ascii="Courier New" w:eastAsia="Times New Roman" w:hAnsi="Courier New" w:cs="Courier New"/>
+          <w:color w:val="CC7832"/>
+          <w:sz w:val="20"/>
+          <w:szCs w:val="20"/>
+        </w:rPr>
+        <w:t xml:space="preserve">WHERE </w:t>
+      </w:r>
+      <w:proofErr w:type="spellStart"/>
+      <w:r>
+        <w:rPr>
+          <w:rFonts w:ascii="Courier New" w:eastAsia="Times New Roman" w:hAnsi="Courier New" w:cs="Courier New"/>
+          <w:color w:val="A9B7C6"/>
+          <w:sz w:val="20"/>
+          <w:szCs w:val="20"/>
+        </w:rPr>
+        <w:t>a.</w:t>
+      </w:r>
+      <w:r>
+        <w:rPr>
+          <w:rFonts w:ascii="Courier New" w:eastAsia="Times New Roman" w:hAnsi="Courier New" w:cs="Courier New"/>
+          <w:color w:val="9876AA"/>
+          <w:sz w:val="20"/>
+          <w:szCs w:val="20"/>
+        </w:rPr>
+        <w:t>slotid</w:t>
+      </w:r>
+      <w:proofErr w:type="spellEnd"/>
+      <w:r>
+        <w:rPr>
+          <w:rFonts w:ascii="Courier New" w:eastAsia="Times New Roman" w:hAnsi="Courier New" w:cs="Courier New"/>
+          <w:color w:val="9876AA"/>
+          <w:sz w:val="20"/>
+          <w:szCs w:val="20"/>
+        </w:rPr>
+        <w:t xml:space="preserve"> </w:t>
+      </w:r>
+      <w:r>
+        <w:rPr>
+          <w:rFonts w:ascii="Courier New" w:eastAsia="Times New Roman" w:hAnsi="Courier New" w:cs="Courier New"/>
+          <w:color w:val="CC7832"/>
+          <w:sz w:val="20"/>
+          <w:szCs w:val="20"/>
+        </w:rPr>
+        <w:t xml:space="preserve">IN </w:t>
+      </w:r>
+      <w:r>
+        <w:rPr>
+          <w:rFonts w:ascii="Courier New" w:eastAsia="Times New Roman" w:hAnsi="Courier New" w:cs="Courier New"/>
+          <w:color w:val="A9B7C6"/>
+          <w:sz w:val="20"/>
+          <w:szCs w:val="20"/>
+        </w:rPr>
+        <w:t>(</w:t>
+      </w:r>
+      <w:r>
+        <w:rPr>
+          <w:rFonts w:ascii="Courier New" w:eastAsia="Times New Roman" w:hAnsi="Courier New" w:cs="Courier New"/>
+          <w:color w:val="A9B7C6"/>
+          <w:sz w:val="20"/>
+          <w:szCs w:val="20"/>
+        </w:rPr>
+        <w:br/>
+        <w:t xml:space="preserve">        </w:t>
+      </w:r>
+      <w:r>
+        <w:rPr>
+          <w:rFonts w:ascii="Courier New" w:eastAsia="Times New Roman" w:hAnsi="Courier New" w:cs="Courier New"/>
+          <w:color w:val="CC7832"/>
+          <w:sz w:val="20"/>
+          <w:szCs w:val="20"/>
+        </w:rPr>
+        <w:t xml:space="preserve">SELECT </w:t>
+      </w:r>
+      <w:proofErr w:type="spellStart"/>
+      <w:r>
+        <w:rPr>
+          <w:rFonts w:ascii="Courier New" w:eastAsia="Times New Roman" w:hAnsi="Courier New" w:cs="Courier New"/>
+          <w:color w:val="9876AA"/>
+          <w:sz w:val="20"/>
+          <w:szCs w:val="20"/>
+        </w:rPr>
+        <w:t>slotid</w:t>
+      </w:r>
+      <w:proofErr w:type="spellEnd"/>
+      <w:r>
+        <w:rPr>
+          <w:rFonts w:ascii="Courier New" w:eastAsia="Times New Roman" w:hAnsi="Courier New" w:cs="Courier New"/>
+          <w:color w:val="9876AA"/>
+          <w:sz w:val="20"/>
+          <w:szCs w:val="20"/>
+        </w:rPr>
+        <w:br/>
+        <w:t xml:space="preserve">        </w:t>
+      </w:r>
+      <w:r>
+        <w:rPr>
+          <w:rFonts w:ascii="Courier New" w:eastAsia="Times New Roman" w:hAnsi="Courier New" w:cs="Courier New"/>
+          <w:color w:val="CC7832"/>
+          <w:sz w:val="20"/>
+          <w:szCs w:val="20"/>
+        </w:rPr>
+        <w:t xml:space="preserve">FROM </w:t>
       </w:r>
       <w:proofErr w:type="spellStart"/>
       <w:r>
@@ -5964,16 +6330,132 @@
           <w:sz w:val="20"/>
           <w:szCs w:val="20"/>
         </w:rPr>
+        <w:br/>
+        <w:t xml:space="preserve">        </w:t>
+      </w:r>
+      <w:r>
+        <w:rPr>
+          <w:rFonts w:ascii="Courier New" w:eastAsia="Times New Roman" w:hAnsi="Courier New" w:cs="Courier New"/>
+          <w:color w:val="CC7832"/>
+          <w:sz w:val="20"/>
+          <w:szCs w:val="20"/>
+        </w:rPr>
+        <w:t xml:space="preserve">WHERE </w:t>
+      </w:r>
+      <w:proofErr w:type="spellStart"/>
+      <w:r>
+        <w:rPr>
+          <w:rFonts w:ascii="Courier New" w:eastAsia="Times New Roman" w:hAnsi="Courier New" w:cs="Courier New"/>
+          <w:color w:val="9876AA"/>
+          <w:sz w:val="20"/>
+          <w:szCs w:val="20"/>
+        </w:rPr>
+        <w:t>patientUsername</w:t>
+      </w:r>
+      <w:proofErr w:type="spellEnd"/>
+      <w:r>
+        <w:rPr>
+          <w:rFonts w:ascii="Courier New" w:eastAsia="Times New Roman" w:hAnsi="Courier New" w:cs="Courier New"/>
+          <w:color w:val="9876AA"/>
+          <w:sz w:val="20"/>
+          <w:szCs w:val="20"/>
+        </w:rPr>
         <w:t xml:space="preserve"> </w:t>
       </w:r>
       <w:r>
         <w:rPr>
           <w:rFonts w:ascii="Courier New" w:eastAsia="Times New Roman" w:hAnsi="Courier New" w:cs="Courier New"/>
-          <w:color w:val="CC7832"/>
-          <w:sz w:val="20"/>
-          <w:szCs w:val="20"/>
-        </w:rPr>
-        <w:t>VALUES</w:t>
+          <w:color w:val="A9B7C6"/>
+          <w:sz w:val="20"/>
+          <w:szCs w:val="20"/>
+        </w:rPr>
+        <w:t xml:space="preserve">= </w:t>
+      </w:r>
+      <w:r>
+        <w:rPr>
+          <w:rFonts w:ascii="Courier New" w:eastAsia="Times New Roman" w:hAnsi="Courier New" w:cs="Courier New"/>
+          <w:color w:val="6A8759"/>
+          <w:sz w:val="20"/>
+          <w:szCs w:val="20"/>
+        </w:rPr>
+        <w:t>'sampleP1'</w:t>
+      </w:r>
+      <w:r>
+        <w:rPr>
+          <w:rFonts w:ascii="Courier New" w:eastAsia="Times New Roman" w:hAnsi="Courier New" w:cs="Courier New"/>
+          <w:color w:val="6A8759"/>
+          <w:sz w:val="20"/>
+          <w:szCs w:val="20"/>
+        </w:rPr>
+        <w:br/>
+        <w:t xml:space="preserve">        </w:t>
+      </w:r>
+      <w:r>
+        <w:rPr>
+          <w:rFonts w:ascii="Courier New" w:eastAsia="Times New Roman" w:hAnsi="Courier New" w:cs="Courier New"/>
+          <w:color w:val="A9B7C6"/>
+          <w:sz w:val="20"/>
+          <w:szCs w:val="20"/>
+        </w:rPr>
+        <w:t>)</w:t>
+      </w:r>
+      <w:r>
+        <w:rPr>
+          <w:rFonts w:ascii="Courier New" w:eastAsia="Times New Roman" w:hAnsi="Courier New" w:cs="Courier New"/>
+          <w:color w:val="A9B7C6"/>
+          <w:sz w:val="20"/>
+          <w:szCs w:val="20"/>
+        </w:rPr>
+        <w:br/>
+        <w:t>)</w:t>
+      </w:r>
+      <w:r>
+        <w:rPr>
+          <w:rFonts w:ascii="Courier New" w:eastAsia="Times New Roman" w:hAnsi="Courier New" w:cs="Courier New"/>
+          <w:color w:val="CC7832"/>
+          <w:sz w:val="20"/>
+          <w:szCs w:val="20"/>
+        </w:rPr>
+        <w:t>,</w:t>
+      </w:r>
+      <w:r>
+        <w:rPr>
+          <w:rFonts w:ascii="Courier New" w:eastAsia="Times New Roman" w:hAnsi="Courier New" w:cs="Courier New"/>
+          <w:color w:val="CC7832"/>
+          <w:sz w:val="20"/>
+          <w:szCs w:val="20"/>
+        </w:rPr>
+        <w:br/>
+        <w:t xml:space="preserve">     </w:t>
+      </w:r>
+      <w:proofErr w:type="spellStart"/>
+      <w:r>
+        <w:rPr>
+          <w:rFonts w:ascii="Courier New" w:eastAsia="Times New Roman" w:hAnsi="Courier New" w:cs="Courier New"/>
+          <w:color w:val="A9B7C6"/>
+          <w:sz w:val="20"/>
+          <w:szCs w:val="20"/>
+        </w:rPr>
+        <w:t>appointmentDistance</w:t>
+      </w:r>
+      <w:proofErr w:type="spellEnd"/>
+      <w:r>
+        <w:rPr>
+          <w:rFonts w:ascii="Courier New" w:eastAsia="Times New Roman" w:hAnsi="Courier New" w:cs="Courier New"/>
+          <w:color w:val="A9B7C6"/>
+          <w:sz w:val="20"/>
+          <w:szCs w:val="20"/>
+        </w:rPr>
+        <w:t xml:space="preserve"> </w:t>
+      </w:r>
+      <w:r>
+        <w:rPr>
+          <w:rFonts w:ascii="Courier New" w:eastAsia="Times New Roman" w:hAnsi="Courier New" w:cs="Courier New"/>
+          <w:color w:val="CC7832"/>
+          <w:sz w:val="20"/>
+          <w:szCs w:val="20"/>
+        </w:rPr>
+        <w:t>AS</w:t>
       </w:r>
       <w:r>
         <w:rPr>
@@ -5987,6 +6469,854 @@
       <w:r>
         <w:rPr>
           <w:rFonts w:ascii="Courier New" w:eastAsia="Times New Roman" w:hAnsi="Courier New" w:cs="Courier New"/>
+          <w:color w:val="A9B7C6"/>
+          <w:sz w:val="20"/>
+          <w:szCs w:val="20"/>
+        </w:rPr>
+        <w:br/>
+        <w:t xml:space="preserve">         </w:t>
+      </w:r>
+      <w:r>
+        <w:rPr>
+          <w:rFonts w:ascii="Courier New" w:eastAsia="Times New Roman" w:hAnsi="Courier New" w:cs="Courier New"/>
+          <w:color w:val="CC7832"/>
+          <w:sz w:val="20"/>
+          <w:szCs w:val="20"/>
+        </w:rPr>
+        <w:t xml:space="preserve">SELECT </w:t>
+      </w:r>
+      <w:proofErr w:type="spellStart"/>
+      <w:r>
+        <w:rPr>
+          <w:rFonts w:ascii="Courier New" w:eastAsia="Times New Roman" w:hAnsi="Courier New" w:cs="Courier New"/>
+          <w:color w:val="A9B7C6"/>
+          <w:sz w:val="20"/>
+          <w:szCs w:val="20"/>
+        </w:rPr>
+        <w:t>saa.</w:t>
+      </w:r>
+      <w:r>
+        <w:rPr>
+          <w:rFonts w:ascii="Courier New" w:eastAsia="Times New Roman" w:hAnsi="Courier New" w:cs="Courier New"/>
+          <w:color w:val="9876AA"/>
+          <w:sz w:val="20"/>
+          <w:szCs w:val="20"/>
+        </w:rPr>
+        <w:t>appointmentid</w:t>
+      </w:r>
+      <w:proofErr w:type="spellEnd"/>
+      <w:r>
+        <w:rPr>
+          <w:rFonts w:ascii="Courier New" w:eastAsia="Times New Roman" w:hAnsi="Courier New" w:cs="Courier New"/>
+          <w:color w:val="CC7832"/>
+          <w:sz w:val="20"/>
+          <w:szCs w:val="20"/>
+        </w:rPr>
+        <w:t xml:space="preserve">, </w:t>
+      </w:r>
+      <w:r>
+        <w:rPr>
+          <w:rFonts w:ascii="Courier New" w:eastAsia="Times New Roman" w:hAnsi="Courier New" w:cs="Courier New"/>
+          <w:color w:val="FFC66D"/>
+          <w:sz w:val="20"/>
+          <w:szCs w:val="20"/>
+        </w:rPr>
+        <w:t>ROUND</w:t>
+      </w:r>
+      <w:r>
+        <w:rPr>
+          <w:rFonts w:ascii="Courier New" w:eastAsia="Times New Roman" w:hAnsi="Courier New" w:cs="Courier New"/>
+          <w:color w:val="A9B7C6"/>
+          <w:sz w:val="20"/>
+          <w:szCs w:val="20"/>
+        </w:rPr>
+        <w:t>(((</w:t>
+      </w:r>
+      <w:r>
+        <w:rPr>
+          <w:rFonts w:ascii="Courier New" w:eastAsia="Times New Roman" w:hAnsi="Courier New" w:cs="Courier New"/>
+          <w:color w:val="A9B7C6"/>
+          <w:sz w:val="20"/>
+          <w:szCs w:val="20"/>
+        </w:rPr>
+        <w:br/>
+        <w:t xml:space="preserve">             (</w:t>
+      </w:r>
+      <w:proofErr w:type="spellStart"/>
+      <w:r>
+        <w:rPr>
+          <w:rFonts w:ascii="Courier New" w:eastAsia="Times New Roman" w:hAnsi="Courier New" w:cs="Courier New"/>
+          <w:color w:val="FFC66D"/>
+          <w:sz w:val="20"/>
+          <w:szCs w:val="20"/>
+        </w:rPr>
+        <w:t>acos</w:t>
+      </w:r>
+      <w:proofErr w:type="spellEnd"/>
+      <w:r>
+        <w:rPr>
+          <w:rFonts w:ascii="Courier New" w:eastAsia="Times New Roman" w:hAnsi="Courier New" w:cs="Courier New"/>
+          <w:color w:val="A9B7C6"/>
+          <w:sz w:val="20"/>
+          <w:szCs w:val="20"/>
+        </w:rPr>
+        <w:t>(</w:t>
+      </w:r>
+      <w:r>
+        <w:rPr>
+          <w:rFonts w:ascii="Courier New" w:eastAsia="Times New Roman" w:hAnsi="Courier New" w:cs="Courier New"/>
+          <w:color w:val="FFC66D"/>
+          <w:sz w:val="20"/>
+          <w:szCs w:val="20"/>
+        </w:rPr>
+        <w:t>sin</w:t>
+      </w:r>
+      <w:r>
+        <w:rPr>
+          <w:rFonts w:ascii="Courier New" w:eastAsia="Times New Roman" w:hAnsi="Courier New" w:cs="Courier New"/>
+          <w:color w:val="A9B7C6"/>
+          <w:sz w:val="20"/>
+          <w:szCs w:val="20"/>
+        </w:rPr>
+        <w:t>((</w:t>
+      </w:r>
+      <w:proofErr w:type="spellStart"/>
+      <w:r>
+        <w:rPr>
+          <w:rFonts w:ascii="Courier New" w:eastAsia="Times New Roman" w:hAnsi="Courier New" w:cs="Courier New"/>
+          <w:color w:val="A9B7C6"/>
+          <w:sz w:val="20"/>
+          <w:szCs w:val="20"/>
+        </w:rPr>
+        <w:t>saa.</w:t>
+      </w:r>
+      <w:r>
+        <w:rPr>
+          <w:rFonts w:ascii="Courier New" w:eastAsia="Times New Roman" w:hAnsi="Courier New" w:cs="Courier New"/>
+          <w:color w:val="9876AA"/>
+          <w:sz w:val="20"/>
+          <w:szCs w:val="20"/>
+        </w:rPr>
+        <w:t>latitude</w:t>
+      </w:r>
+      <w:proofErr w:type="spellEnd"/>
+      <w:r>
+        <w:rPr>
+          <w:rFonts w:ascii="Courier New" w:eastAsia="Times New Roman" w:hAnsi="Courier New" w:cs="Courier New"/>
+          <w:color w:val="9876AA"/>
+          <w:sz w:val="20"/>
+          <w:szCs w:val="20"/>
+        </w:rPr>
+        <w:t xml:space="preserve"> </w:t>
+      </w:r>
+      <w:r>
+        <w:rPr>
+          <w:rFonts w:ascii="Courier New" w:eastAsia="Times New Roman" w:hAnsi="Courier New" w:cs="Courier New"/>
+          <w:color w:val="A9B7C6"/>
+          <w:sz w:val="20"/>
+          <w:szCs w:val="20"/>
+        </w:rPr>
+        <w:t xml:space="preserve">* </w:t>
+      </w:r>
+      <w:r>
+        <w:rPr>
+          <w:rFonts w:ascii="Courier New" w:eastAsia="Times New Roman" w:hAnsi="Courier New" w:cs="Courier New"/>
+          <w:color w:val="FFC66D"/>
+          <w:sz w:val="20"/>
+          <w:szCs w:val="20"/>
+        </w:rPr>
+        <w:t>pi</w:t>
+      </w:r>
+      <w:r>
+        <w:rPr>
+          <w:rFonts w:ascii="Courier New" w:eastAsia="Times New Roman" w:hAnsi="Courier New" w:cs="Courier New"/>
+          <w:color w:val="A9B7C6"/>
+          <w:sz w:val="20"/>
+          <w:szCs w:val="20"/>
+        </w:rPr>
+        <w:t>()/</w:t>
+      </w:r>
+      <w:r>
+        <w:rPr>
+          <w:rFonts w:ascii="Courier New" w:eastAsia="Times New Roman" w:hAnsi="Courier New" w:cs="Courier New"/>
+          <w:color w:val="6897BB"/>
+          <w:sz w:val="20"/>
+          <w:szCs w:val="20"/>
+        </w:rPr>
+        <w:t>180</w:t>
+      </w:r>
+      <w:r>
+        <w:rPr>
+          <w:rFonts w:ascii="Courier New" w:eastAsia="Times New Roman" w:hAnsi="Courier New" w:cs="Courier New"/>
+          <w:color w:val="A9B7C6"/>
+          <w:sz w:val="20"/>
+          <w:szCs w:val="20"/>
+        </w:rPr>
+        <w:t xml:space="preserve">)) * </w:t>
+      </w:r>
+      <w:r>
+        <w:rPr>
+          <w:rFonts w:ascii="Courier New" w:eastAsia="Times New Roman" w:hAnsi="Courier New" w:cs="Courier New"/>
+          <w:color w:val="FFC66D"/>
+          <w:sz w:val="20"/>
+          <w:szCs w:val="20"/>
+        </w:rPr>
+        <w:t>sin</w:t>
+      </w:r>
+      <w:r>
+        <w:rPr>
+          <w:rFonts w:ascii="Courier New" w:eastAsia="Times New Roman" w:hAnsi="Courier New" w:cs="Courier New"/>
+          <w:color w:val="A9B7C6"/>
+          <w:sz w:val="20"/>
+          <w:szCs w:val="20"/>
+        </w:rPr>
+        <w:t>((</w:t>
+      </w:r>
+      <w:proofErr w:type="spellStart"/>
+      <w:r>
+        <w:rPr>
+          <w:rFonts w:ascii="Courier New" w:eastAsia="Times New Roman" w:hAnsi="Courier New" w:cs="Courier New"/>
+          <w:color w:val="A9B7C6"/>
+          <w:sz w:val="20"/>
+          <w:szCs w:val="20"/>
+        </w:rPr>
+        <w:t>p.</w:t>
+      </w:r>
+      <w:r>
+        <w:rPr>
+          <w:rFonts w:ascii="Courier New" w:eastAsia="Times New Roman" w:hAnsi="Courier New" w:cs="Courier New"/>
+          <w:color w:val="9876AA"/>
+          <w:sz w:val="20"/>
+          <w:szCs w:val="20"/>
+        </w:rPr>
+        <w:t>latitude</w:t>
+      </w:r>
+      <w:proofErr w:type="spellEnd"/>
+      <w:r>
+        <w:rPr>
+          <w:rFonts w:ascii="Courier New" w:eastAsia="Times New Roman" w:hAnsi="Courier New" w:cs="Courier New"/>
+          <w:color w:val="9876AA"/>
+          <w:sz w:val="20"/>
+          <w:szCs w:val="20"/>
+        </w:rPr>
+        <w:t xml:space="preserve"> </w:t>
+      </w:r>
+      <w:r>
+        <w:rPr>
+          <w:rFonts w:ascii="Courier New" w:eastAsia="Times New Roman" w:hAnsi="Courier New" w:cs="Courier New"/>
+          <w:color w:val="A9B7C6"/>
+          <w:sz w:val="20"/>
+          <w:szCs w:val="20"/>
+        </w:rPr>
+        <w:t xml:space="preserve">* </w:t>
+      </w:r>
+      <w:r>
+        <w:rPr>
+          <w:rFonts w:ascii="Courier New" w:eastAsia="Times New Roman" w:hAnsi="Courier New" w:cs="Courier New"/>
+          <w:color w:val="FFC66D"/>
+          <w:sz w:val="20"/>
+          <w:szCs w:val="20"/>
+        </w:rPr>
+        <w:t>pi</w:t>
+      </w:r>
+      <w:r>
+        <w:rPr>
+          <w:rFonts w:ascii="Courier New" w:eastAsia="Times New Roman" w:hAnsi="Courier New" w:cs="Courier New"/>
+          <w:color w:val="A9B7C6"/>
+          <w:sz w:val="20"/>
+          <w:szCs w:val="20"/>
+        </w:rPr>
+        <w:t>()/</w:t>
+      </w:r>
+      <w:r>
+        <w:rPr>
+          <w:rFonts w:ascii="Courier New" w:eastAsia="Times New Roman" w:hAnsi="Courier New" w:cs="Courier New"/>
+          <w:color w:val="6897BB"/>
+          <w:sz w:val="20"/>
+          <w:szCs w:val="20"/>
+        </w:rPr>
+        <w:t>180</w:t>
+      </w:r>
+      <w:r>
+        <w:rPr>
+          <w:rFonts w:ascii="Courier New" w:eastAsia="Times New Roman" w:hAnsi="Courier New" w:cs="Courier New"/>
+          <w:color w:val="A9B7C6"/>
+          <w:sz w:val="20"/>
+          <w:szCs w:val="20"/>
+        </w:rPr>
+        <w:t>)) +</w:t>
+      </w:r>
+      <w:r>
+        <w:rPr>
+          <w:rFonts w:ascii="Courier New" w:eastAsia="Times New Roman" w:hAnsi="Courier New" w:cs="Courier New"/>
+          <w:color w:val="A9B7C6"/>
+          <w:sz w:val="20"/>
+          <w:szCs w:val="20"/>
+        </w:rPr>
+        <w:br/>
+        <w:t xml:space="preserve">                   </w:t>
+      </w:r>
+      <w:r>
+        <w:rPr>
+          <w:rFonts w:ascii="Courier New" w:eastAsia="Times New Roman" w:hAnsi="Courier New" w:cs="Courier New"/>
+          <w:color w:val="FFC66D"/>
+          <w:sz w:val="20"/>
+          <w:szCs w:val="20"/>
+        </w:rPr>
+        <w:t>cos</w:t>
+      </w:r>
+      <w:r>
+        <w:rPr>
+          <w:rFonts w:ascii="Courier New" w:eastAsia="Times New Roman" w:hAnsi="Courier New" w:cs="Courier New"/>
+          <w:color w:val="A9B7C6"/>
+          <w:sz w:val="20"/>
+          <w:szCs w:val="20"/>
+        </w:rPr>
+        <w:t>((</w:t>
+      </w:r>
+      <w:proofErr w:type="spellStart"/>
+      <w:r>
+        <w:rPr>
+          <w:rFonts w:ascii="Courier New" w:eastAsia="Times New Roman" w:hAnsi="Courier New" w:cs="Courier New"/>
+          <w:color w:val="A9B7C6"/>
+          <w:sz w:val="20"/>
+          <w:szCs w:val="20"/>
+        </w:rPr>
+        <w:t>saa.</w:t>
+      </w:r>
+      <w:r>
+        <w:rPr>
+          <w:rFonts w:ascii="Courier New" w:eastAsia="Times New Roman" w:hAnsi="Courier New" w:cs="Courier New"/>
+          <w:color w:val="9876AA"/>
+          <w:sz w:val="20"/>
+          <w:szCs w:val="20"/>
+        </w:rPr>
+        <w:t>latitude</w:t>
+      </w:r>
+      <w:proofErr w:type="spellEnd"/>
+      <w:r>
+        <w:rPr>
+          <w:rFonts w:ascii="Courier New" w:eastAsia="Times New Roman" w:hAnsi="Courier New" w:cs="Courier New"/>
+          <w:color w:val="9876AA"/>
+          <w:sz w:val="20"/>
+          <w:szCs w:val="20"/>
+        </w:rPr>
+        <w:t xml:space="preserve"> </w:t>
+      </w:r>
+      <w:r>
+        <w:rPr>
+          <w:rFonts w:ascii="Courier New" w:eastAsia="Times New Roman" w:hAnsi="Courier New" w:cs="Courier New"/>
+          <w:color w:val="A9B7C6"/>
+          <w:sz w:val="20"/>
+          <w:szCs w:val="20"/>
+        </w:rPr>
+        <w:t xml:space="preserve">* </w:t>
+      </w:r>
+      <w:r>
+        <w:rPr>
+          <w:rFonts w:ascii="Courier New" w:eastAsia="Times New Roman" w:hAnsi="Courier New" w:cs="Courier New"/>
+          <w:color w:val="FFC66D"/>
+          <w:sz w:val="20"/>
+          <w:szCs w:val="20"/>
+        </w:rPr>
+        <w:t>pi</w:t>
+      </w:r>
+      <w:r>
+        <w:rPr>
+          <w:rFonts w:ascii="Courier New" w:eastAsia="Times New Roman" w:hAnsi="Courier New" w:cs="Courier New"/>
+          <w:color w:val="A9B7C6"/>
+          <w:sz w:val="20"/>
+          <w:szCs w:val="20"/>
+        </w:rPr>
+        <w:t>()/</w:t>
+      </w:r>
+      <w:r>
+        <w:rPr>
+          <w:rFonts w:ascii="Courier New" w:eastAsia="Times New Roman" w:hAnsi="Courier New" w:cs="Courier New"/>
+          <w:color w:val="6897BB"/>
+          <w:sz w:val="20"/>
+          <w:szCs w:val="20"/>
+        </w:rPr>
+        <w:t>180</w:t>
+      </w:r>
+      <w:r>
+        <w:rPr>
+          <w:rFonts w:ascii="Courier New" w:eastAsia="Times New Roman" w:hAnsi="Courier New" w:cs="Courier New"/>
+          <w:color w:val="A9B7C6"/>
+          <w:sz w:val="20"/>
+          <w:szCs w:val="20"/>
+        </w:rPr>
+        <w:t xml:space="preserve">)) * </w:t>
+      </w:r>
+      <w:r>
+        <w:rPr>
+          <w:rFonts w:ascii="Courier New" w:eastAsia="Times New Roman" w:hAnsi="Courier New" w:cs="Courier New"/>
+          <w:color w:val="FFC66D"/>
+          <w:sz w:val="20"/>
+          <w:szCs w:val="20"/>
+        </w:rPr>
+        <w:t>cos</w:t>
+      </w:r>
+      <w:r>
+        <w:rPr>
+          <w:rFonts w:ascii="Courier New" w:eastAsia="Times New Roman" w:hAnsi="Courier New" w:cs="Courier New"/>
+          <w:color w:val="A9B7C6"/>
+          <w:sz w:val="20"/>
+          <w:szCs w:val="20"/>
+        </w:rPr>
+        <w:t>((</w:t>
+      </w:r>
+      <w:proofErr w:type="spellStart"/>
+      <w:r>
+        <w:rPr>
+          <w:rFonts w:ascii="Courier New" w:eastAsia="Times New Roman" w:hAnsi="Courier New" w:cs="Courier New"/>
+          <w:color w:val="A9B7C6"/>
+          <w:sz w:val="20"/>
+          <w:szCs w:val="20"/>
+        </w:rPr>
+        <w:t>p.</w:t>
+      </w:r>
+      <w:r>
+        <w:rPr>
+          <w:rFonts w:ascii="Courier New" w:eastAsia="Times New Roman" w:hAnsi="Courier New" w:cs="Courier New"/>
+          <w:color w:val="9876AA"/>
+          <w:sz w:val="20"/>
+          <w:szCs w:val="20"/>
+        </w:rPr>
+        <w:t>latitude</w:t>
+      </w:r>
+      <w:proofErr w:type="spellEnd"/>
+      <w:r>
+        <w:rPr>
+          <w:rFonts w:ascii="Courier New" w:eastAsia="Times New Roman" w:hAnsi="Courier New" w:cs="Courier New"/>
+          <w:color w:val="9876AA"/>
+          <w:sz w:val="20"/>
+          <w:szCs w:val="20"/>
+        </w:rPr>
+        <w:t xml:space="preserve"> </w:t>
+      </w:r>
+      <w:r>
+        <w:rPr>
+          <w:rFonts w:ascii="Courier New" w:eastAsia="Times New Roman" w:hAnsi="Courier New" w:cs="Courier New"/>
+          <w:color w:val="A9B7C6"/>
+          <w:sz w:val="20"/>
+          <w:szCs w:val="20"/>
+        </w:rPr>
+        <w:t xml:space="preserve">* </w:t>
+      </w:r>
+      <w:r>
+        <w:rPr>
+          <w:rFonts w:ascii="Courier New" w:eastAsia="Times New Roman" w:hAnsi="Courier New" w:cs="Courier New"/>
+          <w:color w:val="FFC66D"/>
+          <w:sz w:val="20"/>
+          <w:szCs w:val="20"/>
+        </w:rPr>
+        <w:t>pi</w:t>
+      </w:r>
+      <w:r>
+        <w:rPr>
+          <w:rFonts w:ascii="Courier New" w:eastAsia="Times New Roman" w:hAnsi="Courier New" w:cs="Courier New"/>
+          <w:color w:val="A9B7C6"/>
+          <w:sz w:val="20"/>
+          <w:szCs w:val="20"/>
+        </w:rPr>
+        <w:t>()/</w:t>
+      </w:r>
+      <w:r>
+        <w:rPr>
+          <w:rFonts w:ascii="Courier New" w:eastAsia="Times New Roman" w:hAnsi="Courier New" w:cs="Courier New"/>
+          <w:color w:val="6897BB"/>
+          <w:sz w:val="20"/>
+          <w:szCs w:val="20"/>
+        </w:rPr>
+        <w:t>180</w:t>
+      </w:r>
+      <w:r>
+        <w:rPr>
+          <w:rFonts w:ascii="Courier New" w:eastAsia="Times New Roman" w:hAnsi="Courier New" w:cs="Courier New"/>
+          <w:color w:val="A9B7C6"/>
+          <w:sz w:val="20"/>
+          <w:szCs w:val="20"/>
+        </w:rPr>
+        <w:t>)) *</w:t>
+      </w:r>
+      <w:r>
+        <w:rPr>
+          <w:rFonts w:ascii="Courier New" w:eastAsia="Times New Roman" w:hAnsi="Courier New" w:cs="Courier New"/>
+          <w:color w:val="A9B7C6"/>
+          <w:sz w:val="20"/>
+          <w:szCs w:val="20"/>
+        </w:rPr>
+        <w:br/>
+        <w:t xml:space="preserve">                   </w:t>
+      </w:r>
+      <w:r>
+        <w:rPr>
+          <w:rFonts w:ascii="Courier New" w:eastAsia="Times New Roman" w:hAnsi="Courier New" w:cs="Courier New"/>
+          <w:color w:val="FFC66D"/>
+          <w:sz w:val="20"/>
+          <w:szCs w:val="20"/>
+        </w:rPr>
+        <w:t>cos</w:t>
+      </w:r>
+      <w:r>
+        <w:rPr>
+          <w:rFonts w:ascii="Courier New" w:eastAsia="Times New Roman" w:hAnsi="Courier New" w:cs="Courier New"/>
+          <w:color w:val="A9B7C6"/>
+          <w:sz w:val="20"/>
+          <w:szCs w:val="20"/>
+        </w:rPr>
+        <w:t>(((</w:t>
+      </w:r>
+      <w:proofErr w:type="spellStart"/>
+      <w:r>
+        <w:rPr>
+          <w:rFonts w:ascii="Courier New" w:eastAsia="Times New Roman" w:hAnsi="Courier New" w:cs="Courier New"/>
+          <w:color w:val="A9B7C6"/>
+          <w:sz w:val="20"/>
+          <w:szCs w:val="20"/>
+        </w:rPr>
+        <w:t>saa.</w:t>
+      </w:r>
+      <w:r>
+        <w:rPr>
+          <w:rFonts w:ascii="Courier New" w:eastAsia="Times New Roman" w:hAnsi="Courier New" w:cs="Courier New"/>
+          <w:color w:val="9876AA"/>
+          <w:sz w:val="20"/>
+          <w:szCs w:val="20"/>
+        </w:rPr>
+        <w:t>longitude</w:t>
+      </w:r>
+      <w:proofErr w:type="spellEnd"/>
+      <w:r>
+        <w:rPr>
+          <w:rFonts w:ascii="Courier New" w:eastAsia="Times New Roman" w:hAnsi="Courier New" w:cs="Courier New"/>
+          <w:color w:val="A9B7C6"/>
+          <w:sz w:val="20"/>
+          <w:szCs w:val="20"/>
+        </w:rPr>
+        <w:t xml:space="preserve">- </w:t>
+      </w:r>
+      <w:proofErr w:type="spellStart"/>
+      <w:r>
+        <w:rPr>
+          <w:rFonts w:ascii="Courier New" w:eastAsia="Times New Roman" w:hAnsi="Courier New" w:cs="Courier New"/>
+          <w:color w:val="A9B7C6"/>
+          <w:sz w:val="20"/>
+          <w:szCs w:val="20"/>
+        </w:rPr>
+        <w:t>p.</w:t>
+      </w:r>
+      <w:r>
+        <w:rPr>
+          <w:rFonts w:ascii="Courier New" w:eastAsia="Times New Roman" w:hAnsi="Courier New" w:cs="Courier New"/>
+          <w:color w:val="9876AA"/>
+          <w:sz w:val="20"/>
+          <w:szCs w:val="20"/>
+        </w:rPr>
+        <w:t>longitude</w:t>
+      </w:r>
+      <w:proofErr w:type="spellEnd"/>
+      <w:r>
+        <w:rPr>
+          <w:rFonts w:ascii="Courier New" w:eastAsia="Times New Roman" w:hAnsi="Courier New" w:cs="Courier New"/>
+          <w:color w:val="A9B7C6"/>
+          <w:sz w:val="20"/>
+          <w:szCs w:val="20"/>
+        </w:rPr>
+        <w:t xml:space="preserve">) * </w:t>
+      </w:r>
+      <w:r>
+        <w:rPr>
+          <w:rFonts w:ascii="Courier New" w:eastAsia="Times New Roman" w:hAnsi="Courier New" w:cs="Courier New"/>
+          <w:color w:val="FFC66D"/>
+          <w:sz w:val="20"/>
+          <w:szCs w:val="20"/>
+        </w:rPr>
+        <w:t>pi</w:t>
+      </w:r>
+      <w:r>
+        <w:rPr>
+          <w:rFonts w:ascii="Courier New" w:eastAsia="Times New Roman" w:hAnsi="Courier New" w:cs="Courier New"/>
+          <w:color w:val="A9B7C6"/>
+          <w:sz w:val="20"/>
+          <w:szCs w:val="20"/>
+        </w:rPr>
+        <w:t>()/</w:t>
+      </w:r>
+      <w:r>
+        <w:rPr>
+          <w:rFonts w:ascii="Courier New" w:eastAsia="Times New Roman" w:hAnsi="Courier New" w:cs="Courier New"/>
+          <w:color w:val="6897BB"/>
+          <w:sz w:val="20"/>
+          <w:szCs w:val="20"/>
+        </w:rPr>
+        <w:t>180</w:t>
+      </w:r>
+      <w:r>
+        <w:rPr>
+          <w:rFonts w:ascii="Courier New" w:eastAsia="Times New Roman" w:hAnsi="Courier New" w:cs="Courier New"/>
+          <w:color w:val="A9B7C6"/>
+          <w:sz w:val="20"/>
+          <w:szCs w:val="20"/>
+        </w:rPr>
+        <w:t xml:space="preserve">)))) * </w:t>
+      </w:r>
+      <w:r>
+        <w:rPr>
+          <w:rFonts w:ascii="Courier New" w:eastAsia="Times New Roman" w:hAnsi="Courier New" w:cs="Courier New"/>
+          <w:color w:val="6897BB"/>
+          <w:sz w:val="20"/>
+          <w:szCs w:val="20"/>
+        </w:rPr>
+        <w:t>180</w:t>
+      </w:r>
+      <w:r>
+        <w:rPr>
+          <w:rFonts w:ascii="Courier New" w:eastAsia="Times New Roman" w:hAnsi="Courier New" w:cs="Courier New"/>
+          <w:color w:val="A9B7C6"/>
+          <w:sz w:val="20"/>
+          <w:szCs w:val="20"/>
+        </w:rPr>
+        <w:t>/</w:t>
+      </w:r>
+      <w:r>
+        <w:rPr>
+          <w:rFonts w:ascii="Courier New" w:eastAsia="Times New Roman" w:hAnsi="Courier New" w:cs="Courier New"/>
+          <w:color w:val="FFC66D"/>
+          <w:sz w:val="20"/>
+          <w:szCs w:val="20"/>
+        </w:rPr>
+        <w:t>pi</w:t>
+      </w:r>
+      <w:r>
+        <w:rPr>
+          <w:rFonts w:ascii="Courier New" w:eastAsia="Times New Roman" w:hAnsi="Courier New" w:cs="Courier New"/>
+          <w:color w:val="A9B7C6"/>
+          <w:sz w:val="20"/>
+          <w:szCs w:val="20"/>
+        </w:rPr>
+        <w:t xml:space="preserve">()) * </w:t>
+      </w:r>
+      <w:r>
+        <w:rPr>
+          <w:rFonts w:ascii="Courier New" w:eastAsia="Times New Roman" w:hAnsi="Courier New" w:cs="Courier New"/>
+          <w:color w:val="6897BB"/>
+          <w:sz w:val="20"/>
+          <w:szCs w:val="20"/>
+        </w:rPr>
+        <w:t>60</w:t>
+      </w:r>
+      <w:r>
+        <w:rPr>
+          <w:rFonts w:ascii="Courier New" w:eastAsia="Times New Roman" w:hAnsi="Courier New" w:cs="Courier New"/>
+          <w:color w:val="6897BB"/>
+          <w:sz w:val="20"/>
+          <w:szCs w:val="20"/>
+        </w:rPr>
+        <w:br/>
+        <w:t xml:space="preserve">                                              </w:t>
+      </w:r>
+      <w:r>
+        <w:rPr>
+          <w:rFonts w:ascii="Courier New" w:eastAsia="Times New Roman" w:hAnsi="Courier New" w:cs="Courier New"/>
+          <w:color w:val="A9B7C6"/>
+          <w:sz w:val="20"/>
+          <w:szCs w:val="20"/>
+        </w:rPr>
+        <w:t xml:space="preserve">* </w:t>
+      </w:r>
+      <w:r>
+        <w:rPr>
+          <w:rFonts w:ascii="Courier New" w:eastAsia="Times New Roman" w:hAnsi="Courier New" w:cs="Courier New"/>
+          <w:color w:val="6897BB"/>
+          <w:sz w:val="20"/>
+          <w:szCs w:val="20"/>
+        </w:rPr>
+        <w:t>1.1515</w:t>
+      </w:r>
+      <w:r>
+        <w:rPr>
+          <w:rFonts w:ascii="Courier New" w:eastAsia="Times New Roman" w:hAnsi="Courier New" w:cs="Courier New"/>
+          <w:color w:val="A9B7C6"/>
+          <w:sz w:val="20"/>
+          <w:szCs w:val="20"/>
+        </w:rPr>
+        <w:t>)</w:t>
+      </w:r>
+      <w:r>
+        <w:rPr>
+          <w:rFonts w:ascii="Courier New" w:eastAsia="Times New Roman" w:hAnsi="Courier New" w:cs="Courier New"/>
+          <w:color w:val="CC7832"/>
+          <w:sz w:val="20"/>
+          <w:szCs w:val="20"/>
+        </w:rPr>
+        <w:t>,</w:t>
+      </w:r>
+      <w:r>
+        <w:rPr>
+          <w:rFonts w:ascii="Courier New" w:eastAsia="Times New Roman" w:hAnsi="Courier New" w:cs="Courier New"/>
+          <w:color w:val="6897BB"/>
+          <w:sz w:val="20"/>
+          <w:szCs w:val="20"/>
+        </w:rPr>
+        <w:t>2</w:t>
+      </w:r>
+      <w:r>
+        <w:rPr>
+          <w:rFonts w:ascii="Courier New" w:eastAsia="Times New Roman" w:hAnsi="Courier New" w:cs="Courier New"/>
+          <w:color w:val="A9B7C6"/>
+          <w:sz w:val="20"/>
+          <w:szCs w:val="20"/>
+        </w:rPr>
+        <w:t xml:space="preserve">) </w:t>
+      </w:r>
+      <w:r>
+        <w:rPr>
+          <w:rFonts w:ascii="Courier New" w:eastAsia="Times New Roman" w:hAnsi="Courier New" w:cs="Courier New"/>
+          <w:color w:val="CC7832"/>
+          <w:sz w:val="20"/>
+          <w:szCs w:val="20"/>
+        </w:rPr>
+        <w:t xml:space="preserve">AS </w:t>
+      </w:r>
+      <w:r>
+        <w:rPr>
+          <w:rFonts w:ascii="Courier New" w:eastAsia="Times New Roman" w:hAnsi="Courier New" w:cs="Courier New"/>
+          <w:color w:val="A9B7C6"/>
+          <w:sz w:val="20"/>
+          <w:szCs w:val="20"/>
+        </w:rPr>
+        <w:t>distance</w:t>
+      </w:r>
+      <w:r>
+        <w:rPr>
+          <w:rFonts w:ascii="Courier New" w:eastAsia="Times New Roman" w:hAnsi="Courier New" w:cs="Courier New"/>
+          <w:color w:val="A9B7C6"/>
+          <w:sz w:val="20"/>
+          <w:szCs w:val="20"/>
+        </w:rPr>
+        <w:br/>
+        <w:t xml:space="preserve">         </w:t>
+      </w:r>
+      <w:r>
+        <w:rPr>
+          <w:rFonts w:ascii="Courier New" w:eastAsia="Times New Roman" w:hAnsi="Courier New" w:cs="Courier New"/>
+          <w:color w:val="CC7832"/>
+          <w:sz w:val="20"/>
+          <w:szCs w:val="20"/>
+        </w:rPr>
+        <w:t xml:space="preserve">FROM </w:t>
+      </w:r>
+      <w:proofErr w:type="spellStart"/>
+      <w:r>
+        <w:rPr>
+          <w:rFonts w:ascii="Courier New" w:eastAsia="Times New Roman" w:hAnsi="Courier New" w:cs="Courier New"/>
+          <w:color w:val="A9B7C6"/>
+          <w:sz w:val="20"/>
+          <w:szCs w:val="20"/>
+        </w:rPr>
+        <w:t>satisfiedAppointmentAddr</w:t>
+      </w:r>
+      <w:proofErr w:type="spellEnd"/>
+      <w:r>
+        <w:rPr>
+          <w:rFonts w:ascii="Courier New" w:eastAsia="Times New Roman" w:hAnsi="Courier New" w:cs="Courier New"/>
+          <w:color w:val="A9B7C6"/>
+          <w:sz w:val="20"/>
+          <w:szCs w:val="20"/>
+        </w:rPr>
+        <w:t xml:space="preserve"> </w:t>
+      </w:r>
+      <w:proofErr w:type="spellStart"/>
+      <w:r>
+        <w:rPr>
+          <w:rFonts w:ascii="Courier New" w:eastAsia="Times New Roman" w:hAnsi="Courier New" w:cs="Courier New"/>
+          <w:color w:val="A9B7C6"/>
+          <w:sz w:val="20"/>
+          <w:szCs w:val="20"/>
+        </w:rPr>
+        <w:t>saa</w:t>
+      </w:r>
+      <w:proofErr w:type="spellEnd"/>
+      <w:r>
+        <w:rPr>
+          <w:rFonts w:ascii="Courier New" w:eastAsia="Times New Roman" w:hAnsi="Courier New" w:cs="Courier New"/>
+          <w:color w:val="CC7832"/>
+          <w:sz w:val="20"/>
+          <w:szCs w:val="20"/>
+        </w:rPr>
+        <w:t xml:space="preserve">, </w:t>
+      </w:r>
+      <w:r>
+        <w:rPr>
+          <w:rFonts w:ascii="Courier New" w:eastAsia="Times New Roman" w:hAnsi="Courier New" w:cs="Courier New"/>
+          <w:color w:val="A9B7C6"/>
+          <w:sz w:val="20"/>
+          <w:szCs w:val="20"/>
+        </w:rPr>
+        <w:t>patients p</w:t>
+      </w:r>
+      <w:r>
+        <w:rPr>
+          <w:rFonts w:ascii="Courier New" w:eastAsia="Times New Roman" w:hAnsi="Courier New" w:cs="Courier New"/>
+          <w:color w:val="A9B7C6"/>
+          <w:sz w:val="20"/>
+          <w:szCs w:val="20"/>
+        </w:rPr>
+        <w:br/>
+        <w:t xml:space="preserve">         </w:t>
+      </w:r>
+      <w:r>
+        <w:rPr>
+          <w:rFonts w:ascii="Courier New" w:eastAsia="Times New Roman" w:hAnsi="Courier New" w:cs="Courier New"/>
+          <w:color w:val="CC7832"/>
+          <w:sz w:val="20"/>
+          <w:szCs w:val="20"/>
+        </w:rPr>
+        <w:t xml:space="preserve">WHERE </w:t>
+      </w:r>
+      <w:proofErr w:type="spellStart"/>
+      <w:r>
+        <w:rPr>
+          <w:rFonts w:ascii="Courier New" w:eastAsia="Times New Roman" w:hAnsi="Courier New" w:cs="Courier New"/>
+          <w:color w:val="A9B7C6"/>
+          <w:sz w:val="20"/>
+          <w:szCs w:val="20"/>
+        </w:rPr>
+        <w:t>p.</w:t>
+      </w:r>
+      <w:r>
+        <w:rPr>
+          <w:rFonts w:ascii="Courier New" w:eastAsia="Times New Roman" w:hAnsi="Courier New" w:cs="Courier New"/>
+          <w:color w:val="9876AA"/>
+          <w:sz w:val="20"/>
+          <w:szCs w:val="20"/>
+        </w:rPr>
+        <w:t>username</w:t>
+      </w:r>
+      <w:proofErr w:type="spellEnd"/>
+      <w:r>
+        <w:rPr>
+          <w:rFonts w:ascii="Courier New" w:eastAsia="Times New Roman" w:hAnsi="Courier New" w:cs="Courier New"/>
+          <w:color w:val="9876AA"/>
+          <w:sz w:val="20"/>
+          <w:szCs w:val="20"/>
+        </w:rPr>
+        <w:t xml:space="preserve"> </w:t>
+      </w:r>
+      <w:r>
+        <w:rPr>
+          <w:rFonts w:ascii="Courier New" w:eastAsia="Times New Roman" w:hAnsi="Courier New" w:cs="Courier New"/>
+          <w:color w:val="A9B7C6"/>
+          <w:sz w:val="20"/>
+          <w:szCs w:val="20"/>
+        </w:rPr>
+        <w:t xml:space="preserve">= </w:t>
+      </w:r>
+      <w:r>
+        <w:rPr>
+          <w:rFonts w:ascii="Courier New" w:eastAsia="Times New Roman" w:hAnsi="Courier New" w:cs="Courier New"/>
           <w:color w:val="6A8759"/>
           <w:sz w:val="20"/>
           <w:szCs w:val="20"/>
@@ -5996,20 +7326,12 @@
       <w:r>
         <w:rPr>
           <w:rFonts w:ascii="Courier New" w:eastAsia="Times New Roman" w:hAnsi="Courier New" w:cs="Courier New"/>
-          <w:color w:val="CC7832"/>
-          <w:sz w:val="20"/>
-          <w:szCs w:val="20"/>
-        </w:rPr>
-        <w:t>,</w:t>
-      </w:r>
-      <w:r>
-        <w:rPr>
-          <w:rFonts w:ascii="Courier New" w:eastAsia="Times New Roman" w:hAnsi="Courier New" w:cs="Courier New"/>
-          <w:color w:val="6897BB"/>
-          <w:sz w:val="20"/>
-          <w:szCs w:val="20"/>
-        </w:rPr>
-        <w:t>1</w:t>
+          <w:color w:val="6A8759"/>
+          <w:sz w:val="20"/>
+          <w:szCs w:val="20"/>
+        </w:rPr>
+        <w:br/>
+        <w:t xml:space="preserve">     </w:t>
       </w:r>
       <w:r>
         <w:rPr>
@@ -6023,69 +7345,11 @@
       <w:r>
         <w:rPr>
           <w:rFonts w:ascii="Courier New" w:eastAsia="Times New Roman" w:hAnsi="Courier New" w:cs="Courier New"/>
-          <w:color w:val="CC7832"/>
-          <w:sz w:val="20"/>
-          <w:szCs w:val="20"/>
-        </w:rPr>
-        <w:t>;</w:t>
-      </w:r>
-      <w:r>
-        <w:rPr>
-          <w:rFonts w:ascii="Courier New" w:eastAsia="Times New Roman" w:hAnsi="Courier New" w:cs="Courier New"/>
-          <w:color w:val="CC7832"/>
-          <w:sz w:val="20"/>
-          <w:szCs w:val="20"/>
-        </w:rPr>
-        <w:br/>
-        <w:t xml:space="preserve">WITH </w:t>
-      </w:r>
-      <w:proofErr w:type="spellStart"/>
-      <w:r>
-        <w:rPr>
-          <w:rFonts w:ascii="Courier New" w:eastAsia="Times New Roman" w:hAnsi="Courier New" w:cs="Courier New"/>
-          <w:color w:val="A9B7C6"/>
-          <w:sz w:val="20"/>
-          <w:szCs w:val="20"/>
-        </w:rPr>
-        <w:t>satisfiedAppointmentAddr</w:t>
-      </w:r>
-      <w:proofErr w:type="spellEnd"/>
-      <w:r>
-        <w:rPr>
-          <w:rFonts w:ascii="Courier New" w:eastAsia="Times New Roman" w:hAnsi="Courier New" w:cs="Courier New"/>
-          <w:color w:val="A9B7C6"/>
-          <w:sz w:val="20"/>
-          <w:szCs w:val="20"/>
-        </w:rPr>
-        <w:t xml:space="preserve"> </w:t>
-      </w:r>
-      <w:r>
-        <w:rPr>
-          <w:rFonts w:ascii="Courier New" w:eastAsia="Times New Roman" w:hAnsi="Courier New" w:cs="Courier New"/>
-          <w:color w:val="CC7832"/>
-          <w:sz w:val="20"/>
-          <w:szCs w:val="20"/>
-        </w:rPr>
-        <w:t>AS</w:t>
-      </w:r>
-      <w:r>
-        <w:rPr>
-          <w:rFonts w:ascii="Courier New" w:eastAsia="Times New Roman" w:hAnsi="Courier New" w:cs="Courier New"/>
-          <w:color w:val="A9B7C6"/>
-          <w:sz w:val="20"/>
-          <w:szCs w:val="20"/>
-        </w:rPr>
-        <w:t>(</w:t>
-      </w:r>
-      <w:r>
-        <w:rPr>
-          <w:rFonts w:ascii="Courier New" w:eastAsia="Times New Roman" w:hAnsi="Courier New" w:cs="Courier New"/>
-          <w:color w:val="A9B7C6"/>
-          <w:sz w:val="20"/>
-          <w:szCs w:val="20"/>
-        </w:rPr>
-        <w:br/>
-        <w:t xml:space="preserve">    </w:t>
+          <w:color w:val="A9B7C6"/>
+          <w:sz w:val="20"/>
+          <w:szCs w:val="20"/>
+        </w:rPr>
+        <w:br/>
       </w:r>
       <w:r>
         <w:rPr>
@@ -6100,15 +7364,6 @@
       <w:r>
         <w:rPr>
           <w:rFonts w:ascii="Courier New" w:eastAsia="Times New Roman" w:hAnsi="Courier New" w:cs="Courier New"/>
-          <w:color w:val="A9B7C6"/>
-          <w:sz w:val="20"/>
-          <w:szCs w:val="20"/>
-        </w:rPr>
-        <w:t>a.</w:t>
-      </w:r>
-      <w:r>
-        <w:rPr>
-          <w:rFonts w:ascii="Courier New" w:eastAsia="Times New Roman" w:hAnsi="Courier New" w:cs="Courier New"/>
           <w:color w:val="9876AA"/>
           <w:sz w:val="20"/>
           <w:szCs w:val="20"/>
@@ -6125,64 +7380,23 @@
         </w:rPr>
         <w:t xml:space="preserve">, </w:t>
       </w:r>
-      <w:proofErr w:type="spellStart"/>
-      <w:r>
-        <w:rPr>
-          <w:rFonts w:ascii="Courier New" w:eastAsia="Times New Roman" w:hAnsi="Courier New" w:cs="Courier New"/>
-          <w:color w:val="A9B7C6"/>
-          <w:sz w:val="20"/>
-          <w:szCs w:val="20"/>
-        </w:rPr>
-        <w:t>p.</w:t>
-      </w:r>
-      <w:r>
-        <w:rPr>
-          <w:rFonts w:ascii="Courier New" w:eastAsia="Times New Roman" w:hAnsi="Courier New" w:cs="Courier New"/>
-          <w:color w:val="9876AA"/>
-          <w:sz w:val="20"/>
-          <w:szCs w:val="20"/>
-        </w:rPr>
-        <w:t>longitude</w:t>
-      </w:r>
-      <w:proofErr w:type="spellEnd"/>
-      <w:r>
-        <w:rPr>
-          <w:rFonts w:ascii="Courier New" w:eastAsia="Times New Roman" w:hAnsi="Courier New" w:cs="Courier New"/>
-          <w:color w:val="CC7832"/>
-          <w:sz w:val="20"/>
-          <w:szCs w:val="20"/>
-        </w:rPr>
-        <w:t xml:space="preserve">, </w:t>
-      </w:r>
-      <w:proofErr w:type="spellStart"/>
-      <w:r>
-        <w:rPr>
-          <w:rFonts w:ascii="Courier New" w:eastAsia="Times New Roman" w:hAnsi="Courier New" w:cs="Courier New"/>
-          <w:color w:val="A9B7C6"/>
-          <w:sz w:val="20"/>
-          <w:szCs w:val="20"/>
-        </w:rPr>
-        <w:t>p.</w:t>
-      </w:r>
-      <w:r>
-        <w:rPr>
-          <w:rFonts w:ascii="Courier New" w:eastAsia="Times New Roman" w:hAnsi="Courier New" w:cs="Courier New"/>
-          <w:color w:val="9876AA"/>
-          <w:sz w:val="20"/>
-          <w:szCs w:val="20"/>
-        </w:rPr>
-        <w:t>latitude</w:t>
-      </w:r>
-      <w:proofErr w:type="spellEnd"/>
-      <w:r>
-        <w:rPr>
-          <w:rFonts w:ascii="Courier New" w:eastAsia="Times New Roman" w:hAnsi="Courier New" w:cs="Courier New"/>
-          <w:color w:val="9876AA"/>
-          <w:sz w:val="20"/>
-          <w:szCs w:val="20"/>
-        </w:rPr>
-        <w:br/>
-        <w:t xml:space="preserve">    </w:t>
+      <w:r>
+        <w:rPr>
+          <w:rFonts w:ascii="Courier New" w:eastAsia="Times New Roman" w:hAnsi="Courier New" w:cs="Courier New"/>
+          <w:color w:val="A9B7C6"/>
+          <w:sz w:val="20"/>
+          <w:szCs w:val="20"/>
+        </w:rPr>
+        <w:t>distance</w:t>
+      </w:r>
+      <w:r>
+        <w:rPr>
+          <w:rFonts w:ascii="Courier New" w:eastAsia="Times New Roman" w:hAnsi="Courier New" w:cs="Courier New"/>
+          <w:color w:val="A9B7C6"/>
+          <w:sz w:val="20"/>
+          <w:szCs w:val="20"/>
+        </w:rPr>
+        <w:br/>
       </w:r>
       <w:r>
         <w:rPr>
@@ -6193,331 +7407,6 @@
         </w:rPr>
         <w:t xml:space="preserve">FROM </w:t>
       </w:r>
-      <w:r>
-        <w:rPr>
-          <w:rFonts w:ascii="Courier New" w:eastAsia="Times New Roman" w:hAnsi="Courier New" w:cs="Courier New"/>
-          <w:color w:val="A9B7C6"/>
-          <w:sz w:val="20"/>
-          <w:szCs w:val="20"/>
-        </w:rPr>
-        <w:t xml:space="preserve">appointment a </w:t>
-      </w:r>
-      <w:r>
-        <w:rPr>
-          <w:rFonts w:ascii="Courier New" w:eastAsia="Times New Roman" w:hAnsi="Courier New" w:cs="Courier New"/>
-          <w:color w:val="CC7832"/>
-          <w:sz w:val="20"/>
-          <w:szCs w:val="20"/>
-        </w:rPr>
-        <w:t xml:space="preserve">LEFT JOIN </w:t>
-      </w:r>
-      <w:r>
-        <w:rPr>
-          <w:rFonts w:ascii="Courier New" w:eastAsia="Times New Roman" w:hAnsi="Courier New" w:cs="Courier New"/>
-          <w:color w:val="A9B7C6"/>
-          <w:sz w:val="20"/>
-          <w:szCs w:val="20"/>
-        </w:rPr>
-        <w:t xml:space="preserve">providers p </w:t>
-      </w:r>
-      <w:r>
-        <w:rPr>
-          <w:rFonts w:ascii="Courier New" w:eastAsia="Times New Roman" w:hAnsi="Courier New" w:cs="Courier New"/>
-          <w:color w:val="CC7832"/>
-          <w:sz w:val="20"/>
-          <w:szCs w:val="20"/>
-        </w:rPr>
-        <w:t xml:space="preserve">ON </w:t>
-      </w:r>
-      <w:proofErr w:type="spellStart"/>
-      <w:r>
-        <w:rPr>
-          <w:rFonts w:ascii="Courier New" w:eastAsia="Times New Roman" w:hAnsi="Courier New" w:cs="Courier New"/>
-          <w:color w:val="A9B7C6"/>
-          <w:sz w:val="20"/>
-          <w:szCs w:val="20"/>
-        </w:rPr>
-        <w:t>a.</w:t>
-      </w:r>
-      <w:r>
-        <w:rPr>
-          <w:rFonts w:ascii="Courier New" w:eastAsia="Times New Roman" w:hAnsi="Courier New" w:cs="Courier New"/>
-          <w:color w:val="9876AA"/>
-          <w:sz w:val="20"/>
-          <w:szCs w:val="20"/>
-        </w:rPr>
-        <w:t>ProviderUsername</w:t>
-      </w:r>
-      <w:proofErr w:type="spellEnd"/>
-      <w:r>
-        <w:rPr>
-          <w:rFonts w:ascii="Courier New" w:eastAsia="Times New Roman" w:hAnsi="Courier New" w:cs="Courier New"/>
-          <w:color w:val="9876AA"/>
-          <w:sz w:val="20"/>
-          <w:szCs w:val="20"/>
-        </w:rPr>
-        <w:t xml:space="preserve"> </w:t>
-      </w:r>
-      <w:r>
-        <w:rPr>
-          <w:rFonts w:ascii="Courier New" w:eastAsia="Times New Roman" w:hAnsi="Courier New" w:cs="Courier New"/>
-          <w:color w:val="A9B7C6"/>
-          <w:sz w:val="20"/>
-          <w:szCs w:val="20"/>
-        </w:rPr>
-        <w:t xml:space="preserve">= </w:t>
-      </w:r>
-      <w:proofErr w:type="spellStart"/>
-      <w:r>
-        <w:rPr>
-          <w:rFonts w:ascii="Courier New" w:eastAsia="Times New Roman" w:hAnsi="Courier New" w:cs="Courier New"/>
-          <w:color w:val="A9B7C6"/>
-          <w:sz w:val="20"/>
-          <w:szCs w:val="20"/>
-        </w:rPr>
-        <w:t>p.</w:t>
-      </w:r>
-      <w:r>
-        <w:rPr>
-          <w:rFonts w:ascii="Courier New" w:eastAsia="Times New Roman" w:hAnsi="Courier New" w:cs="Courier New"/>
-          <w:color w:val="9876AA"/>
-          <w:sz w:val="20"/>
-          <w:szCs w:val="20"/>
-        </w:rPr>
-        <w:t>username</w:t>
-      </w:r>
-      <w:proofErr w:type="spellEnd"/>
-      <w:r>
-        <w:rPr>
-          <w:rFonts w:ascii="Courier New" w:eastAsia="Times New Roman" w:hAnsi="Courier New" w:cs="Courier New"/>
-          <w:color w:val="9876AA"/>
-          <w:sz w:val="20"/>
-          <w:szCs w:val="20"/>
-        </w:rPr>
-        <w:br/>
-        <w:t xml:space="preserve">    </w:t>
-      </w:r>
-      <w:r>
-        <w:rPr>
-          <w:rFonts w:ascii="Courier New" w:eastAsia="Times New Roman" w:hAnsi="Courier New" w:cs="Courier New"/>
-          <w:color w:val="CC7832"/>
-          <w:sz w:val="20"/>
-          <w:szCs w:val="20"/>
-        </w:rPr>
-        <w:t xml:space="preserve">WHERE </w:t>
-      </w:r>
-      <w:proofErr w:type="spellStart"/>
-      <w:r>
-        <w:rPr>
-          <w:rFonts w:ascii="Courier New" w:eastAsia="Times New Roman" w:hAnsi="Courier New" w:cs="Courier New"/>
-          <w:color w:val="A9B7C6"/>
-          <w:sz w:val="20"/>
-          <w:szCs w:val="20"/>
-        </w:rPr>
-        <w:t>a.</w:t>
-      </w:r>
-      <w:r>
-        <w:rPr>
-          <w:rFonts w:ascii="Courier New" w:eastAsia="Times New Roman" w:hAnsi="Courier New" w:cs="Courier New"/>
-          <w:color w:val="9876AA"/>
-          <w:sz w:val="20"/>
-          <w:szCs w:val="20"/>
-        </w:rPr>
-        <w:t>slotid</w:t>
-      </w:r>
-      <w:proofErr w:type="spellEnd"/>
-      <w:r>
-        <w:rPr>
-          <w:rFonts w:ascii="Courier New" w:eastAsia="Times New Roman" w:hAnsi="Courier New" w:cs="Courier New"/>
-          <w:color w:val="9876AA"/>
-          <w:sz w:val="20"/>
-          <w:szCs w:val="20"/>
-        </w:rPr>
-        <w:t xml:space="preserve"> </w:t>
-      </w:r>
-      <w:r>
-        <w:rPr>
-          <w:rFonts w:ascii="Courier New" w:eastAsia="Times New Roman" w:hAnsi="Courier New" w:cs="Courier New"/>
-          <w:color w:val="CC7832"/>
-          <w:sz w:val="20"/>
-          <w:szCs w:val="20"/>
-        </w:rPr>
-        <w:t xml:space="preserve">IN </w:t>
-      </w:r>
-      <w:r>
-        <w:rPr>
-          <w:rFonts w:ascii="Courier New" w:eastAsia="Times New Roman" w:hAnsi="Courier New" w:cs="Courier New"/>
-          <w:color w:val="A9B7C6"/>
-          <w:sz w:val="20"/>
-          <w:szCs w:val="20"/>
-        </w:rPr>
-        <w:t>(</w:t>
-      </w:r>
-      <w:r>
-        <w:rPr>
-          <w:rFonts w:ascii="Courier New" w:eastAsia="Times New Roman" w:hAnsi="Courier New" w:cs="Courier New"/>
-          <w:color w:val="A9B7C6"/>
-          <w:sz w:val="20"/>
-          <w:szCs w:val="20"/>
-        </w:rPr>
-        <w:br/>
-        <w:t xml:space="preserve">        </w:t>
-      </w:r>
-      <w:r>
-        <w:rPr>
-          <w:rFonts w:ascii="Courier New" w:eastAsia="Times New Roman" w:hAnsi="Courier New" w:cs="Courier New"/>
-          <w:color w:val="CC7832"/>
-          <w:sz w:val="20"/>
-          <w:szCs w:val="20"/>
-        </w:rPr>
-        <w:t xml:space="preserve">SELECT </w:t>
-      </w:r>
-      <w:proofErr w:type="spellStart"/>
-      <w:r>
-        <w:rPr>
-          <w:rFonts w:ascii="Courier New" w:eastAsia="Times New Roman" w:hAnsi="Courier New" w:cs="Courier New"/>
-          <w:color w:val="9876AA"/>
-          <w:sz w:val="20"/>
-          <w:szCs w:val="20"/>
-        </w:rPr>
-        <w:t>slotid</w:t>
-      </w:r>
-      <w:proofErr w:type="spellEnd"/>
-      <w:r>
-        <w:rPr>
-          <w:rFonts w:ascii="Courier New" w:eastAsia="Times New Roman" w:hAnsi="Courier New" w:cs="Courier New"/>
-          <w:color w:val="9876AA"/>
-          <w:sz w:val="20"/>
-          <w:szCs w:val="20"/>
-        </w:rPr>
-        <w:br/>
-        <w:t xml:space="preserve">        </w:t>
-      </w:r>
-      <w:r>
-        <w:rPr>
-          <w:rFonts w:ascii="Courier New" w:eastAsia="Times New Roman" w:hAnsi="Courier New" w:cs="Courier New"/>
-          <w:color w:val="CC7832"/>
-          <w:sz w:val="20"/>
-          <w:szCs w:val="20"/>
-        </w:rPr>
-        <w:t xml:space="preserve">FROM </w:t>
-      </w:r>
-      <w:proofErr w:type="spellStart"/>
-      <w:r>
-        <w:rPr>
-          <w:rFonts w:ascii="Courier New" w:eastAsia="Times New Roman" w:hAnsi="Courier New" w:cs="Courier New"/>
-          <w:color w:val="A9B7C6"/>
-          <w:sz w:val="20"/>
-          <w:szCs w:val="20"/>
-        </w:rPr>
-        <w:t>timepreference</w:t>
-      </w:r>
-      <w:proofErr w:type="spellEnd"/>
-      <w:r>
-        <w:rPr>
-          <w:rFonts w:ascii="Courier New" w:eastAsia="Times New Roman" w:hAnsi="Courier New" w:cs="Courier New"/>
-          <w:color w:val="A9B7C6"/>
-          <w:sz w:val="20"/>
-          <w:szCs w:val="20"/>
-        </w:rPr>
-        <w:br/>
-        <w:t xml:space="preserve">        </w:t>
-      </w:r>
-      <w:r>
-        <w:rPr>
-          <w:rFonts w:ascii="Courier New" w:eastAsia="Times New Roman" w:hAnsi="Courier New" w:cs="Courier New"/>
-          <w:color w:val="CC7832"/>
-          <w:sz w:val="20"/>
-          <w:szCs w:val="20"/>
-        </w:rPr>
-        <w:t xml:space="preserve">WHERE </w:t>
-      </w:r>
-      <w:proofErr w:type="spellStart"/>
-      <w:r>
-        <w:rPr>
-          <w:rFonts w:ascii="Courier New" w:eastAsia="Times New Roman" w:hAnsi="Courier New" w:cs="Courier New"/>
-          <w:color w:val="9876AA"/>
-          <w:sz w:val="20"/>
-          <w:szCs w:val="20"/>
-        </w:rPr>
-        <w:t>patientUsername</w:t>
-      </w:r>
-      <w:proofErr w:type="spellEnd"/>
-      <w:r>
-        <w:rPr>
-          <w:rFonts w:ascii="Courier New" w:eastAsia="Times New Roman" w:hAnsi="Courier New" w:cs="Courier New"/>
-          <w:color w:val="9876AA"/>
-          <w:sz w:val="20"/>
-          <w:szCs w:val="20"/>
-        </w:rPr>
-        <w:t xml:space="preserve"> </w:t>
-      </w:r>
-      <w:r>
-        <w:rPr>
-          <w:rFonts w:ascii="Courier New" w:eastAsia="Times New Roman" w:hAnsi="Courier New" w:cs="Courier New"/>
-          <w:color w:val="A9B7C6"/>
-          <w:sz w:val="20"/>
-          <w:szCs w:val="20"/>
-        </w:rPr>
-        <w:t xml:space="preserve">= </w:t>
-      </w:r>
-      <w:r>
-        <w:rPr>
-          <w:rFonts w:ascii="Courier New" w:eastAsia="Times New Roman" w:hAnsi="Courier New" w:cs="Courier New"/>
-          <w:color w:val="6A8759"/>
-          <w:sz w:val="20"/>
-          <w:szCs w:val="20"/>
-        </w:rPr>
-        <w:t>'sampleP1'</w:t>
-      </w:r>
-      <w:r>
-        <w:rPr>
-          <w:rFonts w:ascii="Courier New" w:eastAsia="Times New Roman" w:hAnsi="Courier New" w:cs="Courier New"/>
-          <w:color w:val="6A8759"/>
-          <w:sz w:val="20"/>
-          <w:szCs w:val="20"/>
-        </w:rPr>
-        <w:br/>
-        <w:t xml:space="preserve">        </w:t>
-      </w:r>
-      <w:r>
-        <w:rPr>
-          <w:rFonts w:ascii="Courier New" w:eastAsia="Times New Roman" w:hAnsi="Courier New" w:cs="Courier New"/>
-          <w:color w:val="A9B7C6"/>
-          <w:sz w:val="20"/>
-          <w:szCs w:val="20"/>
-        </w:rPr>
-        <w:t>)</w:t>
-      </w:r>
-      <w:r>
-        <w:rPr>
-          <w:rFonts w:ascii="Courier New" w:eastAsia="Times New Roman" w:hAnsi="Courier New" w:cs="Courier New"/>
-          <w:color w:val="A9B7C6"/>
-          <w:sz w:val="20"/>
-          <w:szCs w:val="20"/>
-        </w:rPr>
-        <w:br/>
-        <w:t>)</w:t>
-      </w:r>
-      <w:r>
-        <w:rPr>
-          <w:rFonts w:ascii="Courier New" w:eastAsia="Times New Roman" w:hAnsi="Courier New" w:cs="Courier New"/>
-          <w:color w:val="CC7832"/>
-          <w:sz w:val="20"/>
-          <w:szCs w:val="20"/>
-        </w:rPr>
-        <w:t>,</w:t>
-      </w:r>
-      <w:r>
-        <w:rPr>
-          <w:rFonts w:ascii="Courier New" w:eastAsia="Times New Roman" w:hAnsi="Courier New" w:cs="Courier New"/>
-          <w:color w:val="CC7832"/>
-          <w:sz w:val="20"/>
-          <w:szCs w:val="20"/>
-        </w:rPr>
-        <w:br/>
-        <w:t xml:space="preserve">     </w:t>
-      </w:r>
       <w:proofErr w:type="spellStart"/>
       <w:r>
         <w:rPr>
@@ -6536,985 +7425,6 @@
           <w:sz w:val="20"/>
           <w:szCs w:val="20"/>
         </w:rPr>
-        <w:t xml:space="preserve"> </w:t>
-      </w:r>
-      <w:r>
-        <w:rPr>
-          <w:rFonts w:ascii="Courier New" w:eastAsia="Times New Roman" w:hAnsi="Courier New" w:cs="Courier New"/>
-          <w:color w:val="CC7832"/>
-          <w:sz w:val="20"/>
-          <w:szCs w:val="20"/>
-        </w:rPr>
-        <w:t>AS</w:t>
-      </w:r>
-      <w:r>
-        <w:rPr>
-          <w:rFonts w:ascii="Courier New" w:eastAsia="Times New Roman" w:hAnsi="Courier New" w:cs="Courier New"/>
-          <w:color w:val="A9B7C6"/>
-          <w:sz w:val="20"/>
-          <w:szCs w:val="20"/>
-        </w:rPr>
-        <w:t>(</w:t>
-      </w:r>
-      <w:r>
-        <w:rPr>
-          <w:rFonts w:ascii="Courier New" w:eastAsia="Times New Roman" w:hAnsi="Courier New" w:cs="Courier New"/>
-          <w:color w:val="A9B7C6"/>
-          <w:sz w:val="20"/>
-          <w:szCs w:val="20"/>
-        </w:rPr>
-        <w:br/>
-        <w:t xml:space="preserve">         </w:t>
-      </w:r>
-      <w:r>
-        <w:rPr>
-          <w:rFonts w:ascii="Courier New" w:eastAsia="Times New Roman" w:hAnsi="Courier New" w:cs="Courier New"/>
-          <w:color w:val="CC7832"/>
-          <w:sz w:val="20"/>
-          <w:szCs w:val="20"/>
-        </w:rPr>
-        <w:t xml:space="preserve">SELECT </w:t>
-      </w:r>
-      <w:proofErr w:type="spellStart"/>
-      <w:r>
-        <w:rPr>
-          <w:rFonts w:ascii="Courier New" w:eastAsia="Times New Roman" w:hAnsi="Courier New" w:cs="Courier New"/>
-          <w:color w:val="A9B7C6"/>
-          <w:sz w:val="20"/>
-          <w:szCs w:val="20"/>
-        </w:rPr>
-        <w:t>saa.</w:t>
-      </w:r>
-      <w:r>
-        <w:rPr>
-          <w:rFonts w:ascii="Courier New" w:eastAsia="Times New Roman" w:hAnsi="Courier New" w:cs="Courier New"/>
-          <w:color w:val="9876AA"/>
-          <w:sz w:val="20"/>
-          <w:szCs w:val="20"/>
-        </w:rPr>
-        <w:t>appointmentid</w:t>
-      </w:r>
-      <w:proofErr w:type="spellEnd"/>
-      <w:r>
-        <w:rPr>
-          <w:rFonts w:ascii="Courier New" w:eastAsia="Times New Roman" w:hAnsi="Courier New" w:cs="Courier New"/>
-          <w:color w:val="CC7832"/>
-          <w:sz w:val="20"/>
-          <w:szCs w:val="20"/>
-        </w:rPr>
-        <w:t xml:space="preserve">, </w:t>
-      </w:r>
-      <w:r>
-        <w:rPr>
-          <w:rFonts w:ascii="Courier New" w:eastAsia="Times New Roman" w:hAnsi="Courier New" w:cs="Courier New"/>
-          <w:color w:val="FFC66D"/>
-          <w:sz w:val="20"/>
-          <w:szCs w:val="20"/>
-        </w:rPr>
-        <w:t>ROUND</w:t>
-      </w:r>
-      <w:r>
-        <w:rPr>
-          <w:rFonts w:ascii="Courier New" w:eastAsia="Times New Roman" w:hAnsi="Courier New" w:cs="Courier New"/>
-          <w:color w:val="A9B7C6"/>
-          <w:sz w:val="20"/>
-          <w:szCs w:val="20"/>
-        </w:rPr>
-        <w:t>(((</w:t>
-      </w:r>
-      <w:r>
-        <w:rPr>
-          <w:rFonts w:ascii="Courier New" w:eastAsia="Times New Roman" w:hAnsi="Courier New" w:cs="Courier New"/>
-          <w:color w:val="A9B7C6"/>
-          <w:sz w:val="20"/>
-          <w:szCs w:val="20"/>
-        </w:rPr>
-        <w:br/>
-        <w:t xml:space="preserve">             (</w:t>
-      </w:r>
-      <w:proofErr w:type="spellStart"/>
-      <w:r>
-        <w:rPr>
-          <w:rFonts w:ascii="Courier New" w:eastAsia="Times New Roman" w:hAnsi="Courier New" w:cs="Courier New"/>
-          <w:color w:val="FFC66D"/>
-          <w:sz w:val="20"/>
-          <w:szCs w:val="20"/>
-        </w:rPr>
-        <w:t>acos</w:t>
-      </w:r>
-      <w:proofErr w:type="spellEnd"/>
-      <w:r>
-        <w:rPr>
-          <w:rFonts w:ascii="Courier New" w:eastAsia="Times New Roman" w:hAnsi="Courier New" w:cs="Courier New"/>
-          <w:color w:val="A9B7C6"/>
-          <w:sz w:val="20"/>
-          <w:szCs w:val="20"/>
-        </w:rPr>
-        <w:t>(</w:t>
-      </w:r>
-      <w:r>
-        <w:rPr>
-          <w:rFonts w:ascii="Courier New" w:eastAsia="Times New Roman" w:hAnsi="Courier New" w:cs="Courier New"/>
-          <w:color w:val="FFC66D"/>
-          <w:sz w:val="20"/>
-          <w:szCs w:val="20"/>
-        </w:rPr>
-        <w:t>sin</w:t>
-      </w:r>
-      <w:r>
-        <w:rPr>
-          <w:rFonts w:ascii="Courier New" w:eastAsia="Times New Roman" w:hAnsi="Courier New" w:cs="Courier New"/>
-          <w:color w:val="A9B7C6"/>
-          <w:sz w:val="20"/>
-          <w:szCs w:val="20"/>
-        </w:rPr>
-        <w:t>((</w:t>
-      </w:r>
-      <w:proofErr w:type="spellStart"/>
-      <w:r>
-        <w:rPr>
-          <w:rFonts w:ascii="Courier New" w:eastAsia="Times New Roman" w:hAnsi="Courier New" w:cs="Courier New"/>
-          <w:color w:val="A9B7C6"/>
-          <w:sz w:val="20"/>
-          <w:szCs w:val="20"/>
-        </w:rPr>
-        <w:t>saa.</w:t>
-      </w:r>
-      <w:r>
-        <w:rPr>
-          <w:rFonts w:ascii="Courier New" w:eastAsia="Times New Roman" w:hAnsi="Courier New" w:cs="Courier New"/>
-          <w:color w:val="9876AA"/>
-          <w:sz w:val="20"/>
-          <w:szCs w:val="20"/>
-        </w:rPr>
-        <w:t>latitude</w:t>
-      </w:r>
-      <w:proofErr w:type="spellEnd"/>
-      <w:r>
-        <w:rPr>
-          <w:rFonts w:ascii="Courier New" w:eastAsia="Times New Roman" w:hAnsi="Courier New" w:cs="Courier New"/>
-          <w:color w:val="9876AA"/>
-          <w:sz w:val="20"/>
-          <w:szCs w:val="20"/>
-        </w:rPr>
-        <w:t xml:space="preserve"> </w:t>
-      </w:r>
-      <w:r>
-        <w:rPr>
-          <w:rFonts w:ascii="Courier New" w:eastAsia="Times New Roman" w:hAnsi="Courier New" w:cs="Courier New"/>
-          <w:color w:val="A9B7C6"/>
-          <w:sz w:val="20"/>
-          <w:szCs w:val="20"/>
-        </w:rPr>
-        <w:t xml:space="preserve">* </w:t>
-      </w:r>
-      <w:r>
-        <w:rPr>
-          <w:rFonts w:ascii="Courier New" w:eastAsia="Times New Roman" w:hAnsi="Courier New" w:cs="Courier New"/>
-          <w:color w:val="FFC66D"/>
-          <w:sz w:val="20"/>
-          <w:szCs w:val="20"/>
-        </w:rPr>
-        <w:t>pi</w:t>
-      </w:r>
-      <w:r>
-        <w:rPr>
-          <w:rFonts w:ascii="Courier New" w:eastAsia="Times New Roman" w:hAnsi="Courier New" w:cs="Courier New"/>
-          <w:color w:val="A9B7C6"/>
-          <w:sz w:val="20"/>
-          <w:szCs w:val="20"/>
-        </w:rPr>
-        <w:t>()/</w:t>
-      </w:r>
-      <w:r>
-        <w:rPr>
-          <w:rFonts w:ascii="Courier New" w:eastAsia="Times New Roman" w:hAnsi="Courier New" w:cs="Courier New"/>
-          <w:color w:val="6897BB"/>
-          <w:sz w:val="20"/>
-          <w:szCs w:val="20"/>
-        </w:rPr>
-        <w:t>180</w:t>
-      </w:r>
-      <w:r>
-        <w:rPr>
-          <w:rFonts w:ascii="Courier New" w:eastAsia="Times New Roman" w:hAnsi="Courier New" w:cs="Courier New"/>
-          <w:color w:val="A9B7C6"/>
-          <w:sz w:val="20"/>
-          <w:szCs w:val="20"/>
-        </w:rPr>
-        <w:t xml:space="preserve">)) * </w:t>
-      </w:r>
-      <w:r>
-        <w:rPr>
-          <w:rFonts w:ascii="Courier New" w:eastAsia="Times New Roman" w:hAnsi="Courier New" w:cs="Courier New"/>
-          <w:color w:val="FFC66D"/>
-          <w:sz w:val="20"/>
-          <w:szCs w:val="20"/>
-        </w:rPr>
-        <w:t>sin</w:t>
-      </w:r>
-      <w:r>
-        <w:rPr>
-          <w:rFonts w:ascii="Courier New" w:eastAsia="Times New Roman" w:hAnsi="Courier New" w:cs="Courier New"/>
-          <w:color w:val="A9B7C6"/>
-          <w:sz w:val="20"/>
-          <w:szCs w:val="20"/>
-        </w:rPr>
-        <w:t>((</w:t>
-      </w:r>
-      <w:proofErr w:type="spellStart"/>
-      <w:r>
-        <w:rPr>
-          <w:rFonts w:ascii="Courier New" w:eastAsia="Times New Roman" w:hAnsi="Courier New" w:cs="Courier New"/>
-          <w:color w:val="A9B7C6"/>
-          <w:sz w:val="20"/>
-          <w:szCs w:val="20"/>
-        </w:rPr>
-        <w:t>p.</w:t>
-      </w:r>
-      <w:r>
-        <w:rPr>
-          <w:rFonts w:ascii="Courier New" w:eastAsia="Times New Roman" w:hAnsi="Courier New" w:cs="Courier New"/>
-          <w:color w:val="9876AA"/>
-          <w:sz w:val="20"/>
-          <w:szCs w:val="20"/>
-        </w:rPr>
-        <w:t>latitude</w:t>
-      </w:r>
-      <w:proofErr w:type="spellEnd"/>
-      <w:r>
-        <w:rPr>
-          <w:rFonts w:ascii="Courier New" w:eastAsia="Times New Roman" w:hAnsi="Courier New" w:cs="Courier New"/>
-          <w:color w:val="9876AA"/>
-          <w:sz w:val="20"/>
-          <w:szCs w:val="20"/>
-        </w:rPr>
-        <w:t xml:space="preserve"> </w:t>
-      </w:r>
-      <w:r>
-        <w:rPr>
-          <w:rFonts w:ascii="Courier New" w:eastAsia="Times New Roman" w:hAnsi="Courier New" w:cs="Courier New"/>
-          <w:color w:val="A9B7C6"/>
-          <w:sz w:val="20"/>
-          <w:szCs w:val="20"/>
-        </w:rPr>
-        <w:t xml:space="preserve">* </w:t>
-      </w:r>
-      <w:r>
-        <w:rPr>
-          <w:rFonts w:ascii="Courier New" w:eastAsia="Times New Roman" w:hAnsi="Courier New" w:cs="Courier New"/>
-          <w:color w:val="FFC66D"/>
-          <w:sz w:val="20"/>
-          <w:szCs w:val="20"/>
-        </w:rPr>
-        <w:t>pi</w:t>
-      </w:r>
-      <w:r>
-        <w:rPr>
-          <w:rFonts w:ascii="Courier New" w:eastAsia="Times New Roman" w:hAnsi="Courier New" w:cs="Courier New"/>
-          <w:color w:val="A9B7C6"/>
-          <w:sz w:val="20"/>
-          <w:szCs w:val="20"/>
-        </w:rPr>
-        <w:t>()/</w:t>
-      </w:r>
-      <w:r>
-        <w:rPr>
-          <w:rFonts w:ascii="Courier New" w:eastAsia="Times New Roman" w:hAnsi="Courier New" w:cs="Courier New"/>
-          <w:color w:val="6897BB"/>
-          <w:sz w:val="20"/>
-          <w:szCs w:val="20"/>
-        </w:rPr>
-        <w:t>180</w:t>
-      </w:r>
-      <w:r>
-        <w:rPr>
-          <w:rFonts w:ascii="Courier New" w:eastAsia="Times New Roman" w:hAnsi="Courier New" w:cs="Courier New"/>
-          <w:color w:val="A9B7C6"/>
-          <w:sz w:val="20"/>
-          <w:szCs w:val="20"/>
-        </w:rPr>
-        <w:t>)) +</w:t>
-      </w:r>
-      <w:r>
-        <w:rPr>
-          <w:rFonts w:ascii="Courier New" w:eastAsia="Times New Roman" w:hAnsi="Courier New" w:cs="Courier New"/>
-          <w:color w:val="A9B7C6"/>
-          <w:sz w:val="20"/>
-          <w:szCs w:val="20"/>
-        </w:rPr>
-        <w:br/>
-        <w:t xml:space="preserve">                   </w:t>
-      </w:r>
-      <w:r>
-        <w:rPr>
-          <w:rFonts w:ascii="Courier New" w:eastAsia="Times New Roman" w:hAnsi="Courier New" w:cs="Courier New"/>
-          <w:color w:val="FFC66D"/>
-          <w:sz w:val="20"/>
-          <w:szCs w:val="20"/>
-        </w:rPr>
-        <w:t>cos</w:t>
-      </w:r>
-      <w:r>
-        <w:rPr>
-          <w:rFonts w:ascii="Courier New" w:eastAsia="Times New Roman" w:hAnsi="Courier New" w:cs="Courier New"/>
-          <w:color w:val="A9B7C6"/>
-          <w:sz w:val="20"/>
-          <w:szCs w:val="20"/>
-        </w:rPr>
-        <w:t>((</w:t>
-      </w:r>
-      <w:proofErr w:type="spellStart"/>
-      <w:r>
-        <w:rPr>
-          <w:rFonts w:ascii="Courier New" w:eastAsia="Times New Roman" w:hAnsi="Courier New" w:cs="Courier New"/>
-          <w:color w:val="A9B7C6"/>
-          <w:sz w:val="20"/>
-          <w:szCs w:val="20"/>
-        </w:rPr>
-        <w:t>saa.</w:t>
-      </w:r>
-      <w:r>
-        <w:rPr>
-          <w:rFonts w:ascii="Courier New" w:eastAsia="Times New Roman" w:hAnsi="Courier New" w:cs="Courier New"/>
-          <w:color w:val="9876AA"/>
-          <w:sz w:val="20"/>
-          <w:szCs w:val="20"/>
-        </w:rPr>
-        <w:t>latitude</w:t>
-      </w:r>
-      <w:proofErr w:type="spellEnd"/>
-      <w:r>
-        <w:rPr>
-          <w:rFonts w:ascii="Courier New" w:eastAsia="Times New Roman" w:hAnsi="Courier New" w:cs="Courier New"/>
-          <w:color w:val="9876AA"/>
-          <w:sz w:val="20"/>
-          <w:szCs w:val="20"/>
-        </w:rPr>
-        <w:t xml:space="preserve"> </w:t>
-      </w:r>
-      <w:r>
-        <w:rPr>
-          <w:rFonts w:ascii="Courier New" w:eastAsia="Times New Roman" w:hAnsi="Courier New" w:cs="Courier New"/>
-          <w:color w:val="A9B7C6"/>
-          <w:sz w:val="20"/>
-          <w:szCs w:val="20"/>
-        </w:rPr>
-        <w:t xml:space="preserve">* </w:t>
-      </w:r>
-      <w:r>
-        <w:rPr>
-          <w:rFonts w:ascii="Courier New" w:eastAsia="Times New Roman" w:hAnsi="Courier New" w:cs="Courier New"/>
-          <w:color w:val="FFC66D"/>
-          <w:sz w:val="20"/>
-          <w:szCs w:val="20"/>
-        </w:rPr>
-        <w:t>pi</w:t>
-      </w:r>
-      <w:r>
-        <w:rPr>
-          <w:rFonts w:ascii="Courier New" w:eastAsia="Times New Roman" w:hAnsi="Courier New" w:cs="Courier New"/>
-          <w:color w:val="A9B7C6"/>
-          <w:sz w:val="20"/>
-          <w:szCs w:val="20"/>
-        </w:rPr>
-        <w:t>()/</w:t>
-      </w:r>
-      <w:r>
-        <w:rPr>
-          <w:rFonts w:ascii="Courier New" w:eastAsia="Times New Roman" w:hAnsi="Courier New" w:cs="Courier New"/>
-          <w:color w:val="6897BB"/>
-          <w:sz w:val="20"/>
-          <w:szCs w:val="20"/>
-        </w:rPr>
-        <w:t>180</w:t>
-      </w:r>
-      <w:r>
-        <w:rPr>
-          <w:rFonts w:ascii="Courier New" w:eastAsia="Times New Roman" w:hAnsi="Courier New" w:cs="Courier New"/>
-          <w:color w:val="A9B7C6"/>
-          <w:sz w:val="20"/>
-          <w:szCs w:val="20"/>
-        </w:rPr>
-        <w:t xml:space="preserve">)) * </w:t>
-      </w:r>
-      <w:r>
-        <w:rPr>
-          <w:rFonts w:ascii="Courier New" w:eastAsia="Times New Roman" w:hAnsi="Courier New" w:cs="Courier New"/>
-          <w:color w:val="FFC66D"/>
-          <w:sz w:val="20"/>
-          <w:szCs w:val="20"/>
-        </w:rPr>
-        <w:t>cos</w:t>
-      </w:r>
-      <w:r>
-        <w:rPr>
-          <w:rFonts w:ascii="Courier New" w:eastAsia="Times New Roman" w:hAnsi="Courier New" w:cs="Courier New"/>
-          <w:color w:val="A9B7C6"/>
-          <w:sz w:val="20"/>
-          <w:szCs w:val="20"/>
-        </w:rPr>
-        <w:t>((</w:t>
-      </w:r>
-      <w:proofErr w:type="spellStart"/>
-      <w:r>
-        <w:rPr>
-          <w:rFonts w:ascii="Courier New" w:eastAsia="Times New Roman" w:hAnsi="Courier New" w:cs="Courier New"/>
-          <w:color w:val="A9B7C6"/>
-          <w:sz w:val="20"/>
-          <w:szCs w:val="20"/>
-        </w:rPr>
-        <w:t>p.</w:t>
-      </w:r>
-      <w:r>
-        <w:rPr>
-          <w:rFonts w:ascii="Courier New" w:eastAsia="Times New Roman" w:hAnsi="Courier New" w:cs="Courier New"/>
-          <w:color w:val="9876AA"/>
-          <w:sz w:val="20"/>
-          <w:szCs w:val="20"/>
-        </w:rPr>
-        <w:t>latitude</w:t>
-      </w:r>
-      <w:proofErr w:type="spellEnd"/>
-      <w:r>
-        <w:rPr>
-          <w:rFonts w:ascii="Courier New" w:eastAsia="Times New Roman" w:hAnsi="Courier New" w:cs="Courier New"/>
-          <w:color w:val="9876AA"/>
-          <w:sz w:val="20"/>
-          <w:szCs w:val="20"/>
-        </w:rPr>
-        <w:t xml:space="preserve"> </w:t>
-      </w:r>
-      <w:r>
-        <w:rPr>
-          <w:rFonts w:ascii="Courier New" w:eastAsia="Times New Roman" w:hAnsi="Courier New" w:cs="Courier New"/>
-          <w:color w:val="A9B7C6"/>
-          <w:sz w:val="20"/>
-          <w:szCs w:val="20"/>
-        </w:rPr>
-        <w:t xml:space="preserve">* </w:t>
-      </w:r>
-      <w:r>
-        <w:rPr>
-          <w:rFonts w:ascii="Courier New" w:eastAsia="Times New Roman" w:hAnsi="Courier New" w:cs="Courier New"/>
-          <w:color w:val="FFC66D"/>
-          <w:sz w:val="20"/>
-          <w:szCs w:val="20"/>
-        </w:rPr>
-        <w:t>pi</w:t>
-      </w:r>
-      <w:r>
-        <w:rPr>
-          <w:rFonts w:ascii="Courier New" w:eastAsia="Times New Roman" w:hAnsi="Courier New" w:cs="Courier New"/>
-          <w:color w:val="A9B7C6"/>
-          <w:sz w:val="20"/>
-          <w:szCs w:val="20"/>
-        </w:rPr>
-        <w:t>()/</w:t>
-      </w:r>
-      <w:r>
-        <w:rPr>
-          <w:rFonts w:ascii="Courier New" w:eastAsia="Times New Roman" w:hAnsi="Courier New" w:cs="Courier New"/>
-          <w:color w:val="6897BB"/>
-          <w:sz w:val="20"/>
-          <w:szCs w:val="20"/>
-        </w:rPr>
-        <w:t>180</w:t>
-      </w:r>
-      <w:r>
-        <w:rPr>
-          <w:rFonts w:ascii="Courier New" w:eastAsia="Times New Roman" w:hAnsi="Courier New" w:cs="Courier New"/>
-          <w:color w:val="A9B7C6"/>
-          <w:sz w:val="20"/>
-          <w:szCs w:val="20"/>
-        </w:rPr>
-        <w:t>)) *</w:t>
-      </w:r>
-      <w:r>
-        <w:rPr>
-          <w:rFonts w:ascii="Courier New" w:eastAsia="Times New Roman" w:hAnsi="Courier New" w:cs="Courier New"/>
-          <w:color w:val="A9B7C6"/>
-          <w:sz w:val="20"/>
-          <w:szCs w:val="20"/>
-        </w:rPr>
-        <w:br/>
-        <w:t xml:space="preserve">                   </w:t>
-      </w:r>
-      <w:r>
-        <w:rPr>
-          <w:rFonts w:ascii="Courier New" w:eastAsia="Times New Roman" w:hAnsi="Courier New" w:cs="Courier New"/>
-          <w:color w:val="FFC66D"/>
-          <w:sz w:val="20"/>
-          <w:szCs w:val="20"/>
-        </w:rPr>
-        <w:t>cos</w:t>
-      </w:r>
-      <w:r>
-        <w:rPr>
-          <w:rFonts w:ascii="Courier New" w:eastAsia="Times New Roman" w:hAnsi="Courier New" w:cs="Courier New"/>
-          <w:color w:val="A9B7C6"/>
-          <w:sz w:val="20"/>
-          <w:szCs w:val="20"/>
-        </w:rPr>
-        <w:t>(((</w:t>
-      </w:r>
-      <w:proofErr w:type="spellStart"/>
-      <w:r>
-        <w:rPr>
-          <w:rFonts w:ascii="Courier New" w:eastAsia="Times New Roman" w:hAnsi="Courier New" w:cs="Courier New"/>
-          <w:color w:val="A9B7C6"/>
-          <w:sz w:val="20"/>
-          <w:szCs w:val="20"/>
-        </w:rPr>
-        <w:t>saa.</w:t>
-      </w:r>
-      <w:r>
-        <w:rPr>
-          <w:rFonts w:ascii="Courier New" w:eastAsia="Times New Roman" w:hAnsi="Courier New" w:cs="Courier New"/>
-          <w:color w:val="9876AA"/>
-          <w:sz w:val="20"/>
-          <w:szCs w:val="20"/>
-        </w:rPr>
-        <w:t>longitude</w:t>
-      </w:r>
-      <w:proofErr w:type="spellEnd"/>
-      <w:r>
-        <w:rPr>
-          <w:rFonts w:ascii="Courier New" w:eastAsia="Times New Roman" w:hAnsi="Courier New" w:cs="Courier New"/>
-          <w:color w:val="A9B7C6"/>
-          <w:sz w:val="20"/>
-          <w:szCs w:val="20"/>
-        </w:rPr>
-        <w:t xml:space="preserve">- </w:t>
-      </w:r>
-      <w:proofErr w:type="spellStart"/>
-      <w:r>
-        <w:rPr>
-          <w:rFonts w:ascii="Courier New" w:eastAsia="Times New Roman" w:hAnsi="Courier New" w:cs="Courier New"/>
-          <w:color w:val="A9B7C6"/>
-          <w:sz w:val="20"/>
-          <w:szCs w:val="20"/>
-        </w:rPr>
-        <w:t>p.</w:t>
-      </w:r>
-      <w:r>
-        <w:rPr>
-          <w:rFonts w:ascii="Courier New" w:eastAsia="Times New Roman" w:hAnsi="Courier New" w:cs="Courier New"/>
-          <w:color w:val="9876AA"/>
-          <w:sz w:val="20"/>
-          <w:szCs w:val="20"/>
-        </w:rPr>
-        <w:t>longitude</w:t>
-      </w:r>
-      <w:proofErr w:type="spellEnd"/>
-      <w:r>
-        <w:rPr>
-          <w:rFonts w:ascii="Courier New" w:eastAsia="Times New Roman" w:hAnsi="Courier New" w:cs="Courier New"/>
-          <w:color w:val="A9B7C6"/>
-          <w:sz w:val="20"/>
-          <w:szCs w:val="20"/>
-        </w:rPr>
-        <w:t xml:space="preserve">) * </w:t>
-      </w:r>
-      <w:r>
-        <w:rPr>
-          <w:rFonts w:ascii="Courier New" w:eastAsia="Times New Roman" w:hAnsi="Courier New" w:cs="Courier New"/>
-          <w:color w:val="FFC66D"/>
-          <w:sz w:val="20"/>
-          <w:szCs w:val="20"/>
-        </w:rPr>
-        <w:t>pi</w:t>
-      </w:r>
-      <w:r>
-        <w:rPr>
-          <w:rFonts w:ascii="Courier New" w:eastAsia="Times New Roman" w:hAnsi="Courier New" w:cs="Courier New"/>
-          <w:color w:val="A9B7C6"/>
-          <w:sz w:val="20"/>
-          <w:szCs w:val="20"/>
-        </w:rPr>
-        <w:t>()/</w:t>
-      </w:r>
-      <w:r>
-        <w:rPr>
-          <w:rFonts w:ascii="Courier New" w:eastAsia="Times New Roman" w:hAnsi="Courier New" w:cs="Courier New"/>
-          <w:color w:val="6897BB"/>
-          <w:sz w:val="20"/>
-          <w:szCs w:val="20"/>
-        </w:rPr>
-        <w:t>180</w:t>
-      </w:r>
-      <w:r>
-        <w:rPr>
-          <w:rFonts w:ascii="Courier New" w:eastAsia="Times New Roman" w:hAnsi="Courier New" w:cs="Courier New"/>
-          <w:color w:val="A9B7C6"/>
-          <w:sz w:val="20"/>
-          <w:szCs w:val="20"/>
-        </w:rPr>
-        <w:t xml:space="preserve">)))) * </w:t>
-      </w:r>
-      <w:r>
-        <w:rPr>
-          <w:rFonts w:ascii="Courier New" w:eastAsia="Times New Roman" w:hAnsi="Courier New" w:cs="Courier New"/>
-          <w:color w:val="6897BB"/>
-          <w:sz w:val="20"/>
-          <w:szCs w:val="20"/>
-        </w:rPr>
-        <w:t>180</w:t>
-      </w:r>
-      <w:r>
-        <w:rPr>
-          <w:rFonts w:ascii="Courier New" w:eastAsia="Times New Roman" w:hAnsi="Courier New" w:cs="Courier New"/>
-          <w:color w:val="A9B7C6"/>
-          <w:sz w:val="20"/>
-          <w:szCs w:val="20"/>
-        </w:rPr>
-        <w:t>/</w:t>
-      </w:r>
-      <w:r>
-        <w:rPr>
-          <w:rFonts w:ascii="Courier New" w:eastAsia="Times New Roman" w:hAnsi="Courier New" w:cs="Courier New"/>
-          <w:color w:val="FFC66D"/>
-          <w:sz w:val="20"/>
-          <w:szCs w:val="20"/>
-        </w:rPr>
-        <w:t>pi</w:t>
-      </w:r>
-      <w:r>
-        <w:rPr>
-          <w:rFonts w:ascii="Courier New" w:eastAsia="Times New Roman" w:hAnsi="Courier New" w:cs="Courier New"/>
-          <w:color w:val="A9B7C6"/>
-          <w:sz w:val="20"/>
-          <w:szCs w:val="20"/>
-        </w:rPr>
-        <w:t xml:space="preserve">()) * </w:t>
-      </w:r>
-      <w:r>
-        <w:rPr>
-          <w:rFonts w:ascii="Courier New" w:eastAsia="Times New Roman" w:hAnsi="Courier New" w:cs="Courier New"/>
-          <w:color w:val="6897BB"/>
-          <w:sz w:val="20"/>
-          <w:szCs w:val="20"/>
-        </w:rPr>
-        <w:t>60</w:t>
-      </w:r>
-      <w:r>
-        <w:rPr>
-          <w:rFonts w:ascii="Courier New" w:eastAsia="Times New Roman" w:hAnsi="Courier New" w:cs="Courier New"/>
-          <w:color w:val="6897BB"/>
-          <w:sz w:val="20"/>
-          <w:szCs w:val="20"/>
-        </w:rPr>
-        <w:br/>
-        <w:t xml:space="preserve">                                              </w:t>
-      </w:r>
-      <w:r>
-        <w:rPr>
-          <w:rFonts w:ascii="Courier New" w:eastAsia="Times New Roman" w:hAnsi="Courier New" w:cs="Courier New"/>
-          <w:color w:val="A9B7C6"/>
-          <w:sz w:val="20"/>
-          <w:szCs w:val="20"/>
-        </w:rPr>
-        <w:t xml:space="preserve">* </w:t>
-      </w:r>
-      <w:r>
-        <w:rPr>
-          <w:rFonts w:ascii="Courier New" w:eastAsia="Times New Roman" w:hAnsi="Courier New" w:cs="Courier New"/>
-          <w:color w:val="6897BB"/>
-          <w:sz w:val="20"/>
-          <w:szCs w:val="20"/>
-        </w:rPr>
-        <w:t>1.1515</w:t>
-      </w:r>
-      <w:r>
-        <w:rPr>
-          <w:rFonts w:ascii="Courier New" w:eastAsia="Times New Roman" w:hAnsi="Courier New" w:cs="Courier New"/>
-          <w:color w:val="A9B7C6"/>
-          <w:sz w:val="20"/>
-          <w:szCs w:val="20"/>
-        </w:rPr>
-        <w:t>)</w:t>
-      </w:r>
-      <w:r>
-        <w:rPr>
-          <w:rFonts w:ascii="Courier New" w:eastAsia="Times New Roman" w:hAnsi="Courier New" w:cs="Courier New"/>
-          <w:color w:val="CC7832"/>
-          <w:sz w:val="20"/>
-          <w:szCs w:val="20"/>
-        </w:rPr>
-        <w:t>,</w:t>
-      </w:r>
-      <w:r>
-        <w:rPr>
-          <w:rFonts w:ascii="Courier New" w:eastAsia="Times New Roman" w:hAnsi="Courier New" w:cs="Courier New"/>
-          <w:color w:val="6897BB"/>
-          <w:sz w:val="20"/>
-          <w:szCs w:val="20"/>
-        </w:rPr>
-        <w:t>2</w:t>
-      </w:r>
-      <w:r>
-        <w:rPr>
-          <w:rFonts w:ascii="Courier New" w:eastAsia="Times New Roman" w:hAnsi="Courier New" w:cs="Courier New"/>
-          <w:color w:val="A9B7C6"/>
-          <w:sz w:val="20"/>
-          <w:szCs w:val="20"/>
-        </w:rPr>
-        <w:t xml:space="preserve">) </w:t>
-      </w:r>
-      <w:r>
-        <w:rPr>
-          <w:rFonts w:ascii="Courier New" w:eastAsia="Times New Roman" w:hAnsi="Courier New" w:cs="Courier New"/>
-          <w:color w:val="CC7832"/>
-          <w:sz w:val="20"/>
-          <w:szCs w:val="20"/>
-        </w:rPr>
-        <w:t xml:space="preserve">AS </w:t>
-      </w:r>
-      <w:r>
-        <w:rPr>
-          <w:rFonts w:ascii="Courier New" w:eastAsia="Times New Roman" w:hAnsi="Courier New" w:cs="Courier New"/>
-          <w:color w:val="A9B7C6"/>
-          <w:sz w:val="20"/>
-          <w:szCs w:val="20"/>
-        </w:rPr>
-        <w:t>distance</w:t>
-      </w:r>
-      <w:r>
-        <w:rPr>
-          <w:rFonts w:ascii="Courier New" w:eastAsia="Times New Roman" w:hAnsi="Courier New" w:cs="Courier New"/>
-          <w:color w:val="A9B7C6"/>
-          <w:sz w:val="20"/>
-          <w:szCs w:val="20"/>
-        </w:rPr>
-        <w:br/>
-        <w:t xml:space="preserve">         </w:t>
-      </w:r>
-      <w:r>
-        <w:rPr>
-          <w:rFonts w:ascii="Courier New" w:eastAsia="Times New Roman" w:hAnsi="Courier New" w:cs="Courier New"/>
-          <w:color w:val="CC7832"/>
-          <w:sz w:val="20"/>
-          <w:szCs w:val="20"/>
-        </w:rPr>
-        <w:t xml:space="preserve">FROM </w:t>
-      </w:r>
-      <w:proofErr w:type="spellStart"/>
-      <w:r>
-        <w:rPr>
-          <w:rFonts w:ascii="Courier New" w:eastAsia="Times New Roman" w:hAnsi="Courier New" w:cs="Courier New"/>
-          <w:color w:val="A9B7C6"/>
-          <w:sz w:val="20"/>
-          <w:szCs w:val="20"/>
-        </w:rPr>
-        <w:t>satisfiedAppointmentAddr</w:t>
-      </w:r>
-      <w:proofErr w:type="spellEnd"/>
-      <w:r>
-        <w:rPr>
-          <w:rFonts w:ascii="Courier New" w:eastAsia="Times New Roman" w:hAnsi="Courier New" w:cs="Courier New"/>
-          <w:color w:val="A9B7C6"/>
-          <w:sz w:val="20"/>
-          <w:szCs w:val="20"/>
-        </w:rPr>
-        <w:t xml:space="preserve"> </w:t>
-      </w:r>
-      <w:proofErr w:type="spellStart"/>
-      <w:r>
-        <w:rPr>
-          <w:rFonts w:ascii="Courier New" w:eastAsia="Times New Roman" w:hAnsi="Courier New" w:cs="Courier New"/>
-          <w:color w:val="A9B7C6"/>
-          <w:sz w:val="20"/>
-          <w:szCs w:val="20"/>
-        </w:rPr>
-        <w:t>saa</w:t>
-      </w:r>
-      <w:proofErr w:type="spellEnd"/>
-      <w:r>
-        <w:rPr>
-          <w:rFonts w:ascii="Courier New" w:eastAsia="Times New Roman" w:hAnsi="Courier New" w:cs="Courier New"/>
-          <w:color w:val="CC7832"/>
-          <w:sz w:val="20"/>
-          <w:szCs w:val="20"/>
-        </w:rPr>
-        <w:t xml:space="preserve">, </w:t>
-      </w:r>
-      <w:r>
-        <w:rPr>
-          <w:rFonts w:ascii="Courier New" w:eastAsia="Times New Roman" w:hAnsi="Courier New" w:cs="Courier New"/>
-          <w:color w:val="A9B7C6"/>
-          <w:sz w:val="20"/>
-          <w:szCs w:val="20"/>
-        </w:rPr>
-        <w:t>patients p</w:t>
-      </w:r>
-      <w:r>
-        <w:rPr>
-          <w:rFonts w:ascii="Courier New" w:eastAsia="Times New Roman" w:hAnsi="Courier New" w:cs="Courier New"/>
-          <w:color w:val="A9B7C6"/>
-          <w:sz w:val="20"/>
-          <w:szCs w:val="20"/>
-        </w:rPr>
-        <w:br/>
-        <w:t xml:space="preserve">         </w:t>
-      </w:r>
-      <w:r>
-        <w:rPr>
-          <w:rFonts w:ascii="Courier New" w:eastAsia="Times New Roman" w:hAnsi="Courier New" w:cs="Courier New"/>
-          <w:color w:val="CC7832"/>
-          <w:sz w:val="20"/>
-          <w:szCs w:val="20"/>
-        </w:rPr>
-        <w:t xml:space="preserve">WHERE </w:t>
-      </w:r>
-      <w:proofErr w:type="spellStart"/>
-      <w:r>
-        <w:rPr>
-          <w:rFonts w:ascii="Courier New" w:eastAsia="Times New Roman" w:hAnsi="Courier New" w:cs="Courier New"/>
-          <w:color w:val="A9B7C6"/>
-          <w:sz w:val="20"/>
-          <w:szCs w:val="20"/>
-        </w:rPr>
-        <w:t>p.</w:t>
-      </w:r>
-      <w:r>
-        <w:rPr>
-          <w:rFonts w:ascii="Courier New" w:eastAsia="Times New Roman" w:hAnsi="Courier New" w:cs="Courier New"/>
-          <w:color w:val="9876AA"/>
-          <w:sz w:val="20"/>
-          <w:szCs w:val="20"/>
-        </w:rPr>
-        <w:t>username</w:t>
-      </w:r>
-      <w:proofErr w:type="spellEnd"/>
-      <w:r>
-        <w:rPr>
-          <w:rFonts w:ascii="Courier New" w:eastAsia="Times New Roman" w:hAnsi="Courier New" w:cs="Courier New"/>
-          <w:color w:val="9876AA"/>
-          <w:sz w:val="20"/>
-          <w:szCs w:val="20"/>
-        </w:rPr>
-        <w:t xml:space="preserve"> </w:t>
-      </w:r>
-      <w:r>
-        <w:rPr>
-          <w:rFonts w:ascii="Courier New" w:eastAsia="Times New Roman" w:hAnsi="Courier New" w:cs="Courier New"/>
-          <w:color w:val="A9B7C6"/>
-          <w:sz w:val="20"/>
-          <w:szCs w:val="20"/>
-        </w:rPr>
-        <w:t xml:space="preserve">= </w:t>
-      </w:r>
-      <w:r>
-        <w:rPr>
-          <w:rFonts w:ascii="Courier New" w:eastAsia="Times New Roman" w:hAnsi="Courier New" w:cs="Courier New"/>
-          <w:color w:val="6A8759"/>
-          <w:sz w:val="20"/>
-          <w:szCs w:val="20"/>
-        </w:rPr>
-        <w:t>'sampleP1'</w:t>
-      </w:r>
-      <w:r>
-        <w:rPr>
-          <w:rFonts w:ascii="Courier New" w:eastAsia="Times New Roman" w:hAnsi="Courier New" w:cs="Courier New"/>
-          <w:color w:val="6A8759"/>
-          <w:sz w:val="20"/>
-          <w:szCs w:val="20"/>
-        </w:rPr>
-        <w:br/>
-        <w:t xml:space="preserve">     </w:t>
-      </w:r>
-      <w:r>
-        <w:rPr>
-          <w:rFonts w:ascii="Courier New" w:eastAsia="Times New Roman" w:hAnsi="Courier New" w:cs="Courier New"/>
-          <w:color w:val="A9B7C6"/>
-          <w:sz w:val="20"/>
-          <w:szCs w:val="20"/>
-        </w:rPr>
-        <w:t>)</w:t>
-      </w:r>
-      <w:r>
-        <w:rPr>
-          <w:rFonts w:ascii="Courier New" w:eastAsia="Times New Roman" w:hAnsi="Courier New" w:cs="Courier New"/>
-          <w:color w:val="A9B7C6"/>
-          <w:sz w:val="20"/>
-          <w:szCs w:val="20"/>
-        </w:rPr>
-        <w:br/>
-      </w:r>
-      <w:r>
-        <w:rPr>
-          <w:rFonts w:ascii="Courier New" w:eastAsia="Times New Roman" w:hAnsi="Courier New" w:cs="Courier New"/>
-          <w:color w:val="CC7832"/>
-          <w:sz w:val="20"/>
-          <w:szCs w:val="20"/>
-        </w:rPr>
-        <w:t xml:space="preserve">SELECT </w:t>
-      </w:r>
-      <w:proofErr w:type="spellStart"/>
-      <w:r>
-        <w:rPr>
-          <w:rFonts w:ascii="Courier New" w:eastAsia="Times New Roman" w:hAnsi="Courier New" w:cs="Courier New"/>
-          <w:color w:val="9876AA"/>
-          <w:sz w:val="20"/>
-          <w:szCs w:val="20"/>
-        </w:rPr>
-        <w:t>appointmentid</w:t>
-      </w:r>
-      <w:proofErr w:type="spellEnd"/>
-      <w:r>
-        <w:rPr>
-          <w:rFonts w:ascii="Courier New" w:eastAsia="Times New Roman" w:hAnsi="Courier New" w:cs="Courier New"/>
-          <w:color w:val="CC7832"/>
-          <w:sz w:val="20"/>
-          <w:szCs w:val="20"/>
-        </w:rPr>
-        <w:t xml:space="preserve">, </w:t>
-      </w:r>
-      <w:r>
-        <w:rPr>
-          <w:rFonts w:ascii="Courier New" w:eastAsia="Times New Roman" w:hAnsi="Courier New" w:cs="Courier New"/>
-          <w:color w:val="A9B7C6"/>
-          <w:sz w:val="20"/>
-          <w:szCs w:val="20"/>
-        </w:rPr>
-        <w:t>distance</w:t>
-      </w:r>
-      <w:r>
-        <w:rPr>
-          <w:rFonts w:ascii="Courier New" w:eastAsia="Times New Roman" w:hAnsi="Courier New" w:cs="Courier New"/>
-          <w:color w:val="A9B7C6"/>
-          <w:sz w:val="20"/>
-          <w:szCs w:val="20"/>
-        </w:rPr>
-        <w:br/>
-      </w:r>
-      <w:r>
-        <w:rPr>
-          <w:rFonts w:ascii="Courier New" w:eastAsia="Times New Roman" w:hAnsi="Courier New" w:cs="Courier New"/>
-          <w:color w:val="CC7832"/>
-          <w:sz w:val="20"/>
-          <w:szCs w:val="20"/>
-        </w:rPr>
-        <w:t xml:space="preserve">FROM </w:t>
-      </w:r>
-      <w:proofErr w:type="spellStart"/>
-      <w:r>
-        <w:rPr>
-          <w:rFonts w:ascii="Courier New" w:eastAsia="Times New Roman" w:hAnsi="Courier New" w:cs="Courier New"/>
-          <w:color w:val="A9B7C6"/>
-          <w:sz w:val="20"/>
-          <w:szCs w:val="20"/>
-        </w:rPr>
-        <w:t>appointmentDistance</w:t>
-      </w:r>
-      <w:proofErr w:type="spellEnd"/>
-      <w:r>
-        <w:rPr>
-          <w:rFonts w:ascii="Courier New" w:eastAsia="Times New Roman" w:hAnsi="Courier New" w:cs="Courier New"/>
-          <w:color w:val="A9B7C6"/>
-          <w:sz w:val="20"/>
-          <w:szCs w:val="20"/>
-        </w:rPr>
         <w:br/>
       </w:r>
       <w:r>
@@ -7545,6 +7455,7 @@
         <w:t>ASC;</w:t>
       </w:r>
     </w:p>
+    <w:p/>
     <w:p/>
     <w:p/>
     <w:p/>

</xml_diff>